<commit_message>
Create convertion base64 to pdf base64 and correct word of corrections
</commit_message>
<xml_diff>
--- a/WololoApi/DocumentConverterModel/ModelCorrect6A9Ano.docx
+++ b/WololoApi/DocumentConverterModel/ModelCorrect6A9Ano.docx
@@ -4,24 +4,18 @@
   <w:body>
     <w:p>
       <w:pPr>
-        <w:pStyle w:val="Title"/>
+        <w:pStyle w:val="Ttulo"/>
         <w:rPr>
           <w:color w:val="auto"/>
+          <w:lang w:val="pt-BR"/>
         </w:rPr>
       </w:pPr>
-      <w:proofErr w:type="spellStart"/>
       <w:r>
         <w:rPr>
           <w:color w:val="auto"/>
+          <w:lang w:val="pt-BR"/>
         </w:rPr>
-        <w:t>Correção</w:t>
-      </w:r>
-      <w:proofErr w:type="spellEnd"/>
-      <w:r>
-        <w:rPr>
-          <w:color w:val="auto"/>
-        </w:rPr>
-        <w:t xml:space="preserve"> - </w:t>
+        <w:t xml:space="preserve">Correção - </w:t>
       </w:r>
       <w:r>
         <w:rPr>
@@ -32,6 +26,7 @@
       <w:r>
         <w:rPr>
           <w:color w:val="auto"/>
+          <w:lang w:val="pt-BR"/>
         </w:rPr>
         <w:instrText xml:space="preserve"> MERGEFIELD  Aluno \* Caps  \* MERGEFORMAT </w:instrText>
       </w:r>
@@ -45,6 +40,7 @@
         <w:rPr>
           <w:noProof/>
           <w:color w:val="auto"/>
+          <w:lang w:val="pt-BR"/>
         </w:rPr>
         <w:t>«Aluno»</w:t>
       </w:r>
@@ -56,61 +52,21 @@
       </w:r>
     </w:p>
     <w:p>
-      <w:r>
-        <w:t xml:space="preserve">Professor: </w:t>
-      </w:r>
-      <w:r>
-        <w:fldChar w:fldCharType="begin"/>
-      </w:r>
-      <w:r>
-        <w:instrText xml:space="preserve"> MERGEFIELD  Professor  \* MERGEFORMAT </w:instrText>
-      </w:r>
-      <w:r>
-        <w:fldChar w:fldCharType="separate"/>
-      </w:r>
-      <w:r>
-        <w:rPr>
-          <w:noProof/>
-        </w:rPr>
-        <w:t>«Professor»</w:t>
-      </w:r>
-      <w:r>
-        <w:rPr>
-          <w:noProof/>
-        </w:rPr>
-        <w:fldChar w:fldCharType="end"/>
-      </w:r>
-      <w:r>
-        <w:t xml:space="preserve"> - Nota: </w:t>
-      </w:r>
-      <w:r>
-        <w:fldChar w:fldCharType="begin"/>
-      </w:r>
-      <w:r>
-        <w:instrText xml:space="preserve"> MERGEFIELD  Nota  \* MERGEFORMAT </w:instrText>
-      </w:r>
-      <w:r>
-        <w:fldChar w:fldCharType="separate"/>
-      </w:r>
-      <w:r>
-        <w:rPr>
-          <w:noProof/>
-        </w:rPr>
-        <w:t>«Nota»</w:t>
-      </w:r>
-      <w:r>
-        <w:rPr>
-          <w:noProof/>
-        </w:rPr>
-        <w:fldChar w:fldCharType="end"/>
-      </w:r>
+      <w:pPr>
+        <w:pStyle w:val="Numerada"/>
+        <w:numPr>
+          <w:ilvl w:val="0"/>
+          <w:numId w:val="0"/>
+        </w:numPr>
+        <w:spacing w:line="360" w:lineRule="auto"/>
+      </w:pPr>
     </w:p>
     <w:p>
       <w:pPr>
-        <w:pStyle w:val="ListNumber"/>
+        <w:pStyle w:val="Numerada"/>
         <w:numPr>
           <w:ilvl w:val="0"/>
-          <w:numId w:val="30"/>
+          <w:numId w:val="0"/>
         </w:numPr>
         <w:spacing w:line="360" w:lineRule="auto"/>
       </w:pPr>
@@ -135,10 +91,10 @@
     </w:p>
     <w:p>
       <w:pPr>
-        <w:pStyle w:val="ListNumber"/>
+        <w:pStyle w:val="Numerada"/>
         <w:numPr>
           <w:ilvl w:val="0"/>
-          <w:numId w:val="30"/>
+          <w:numId w:val="0"/>
         </w:numPr>
         <w:spacing w:line="360" w:lineRule="auto"/>
       </w:pPr>
@@ -149,7 +105,15 @@
         <w:fldChar w:fldCharType="separate"/>
       </w:r>
       <w:r>
-        <w:t>«NormaPadraoEscrita»</w:t>
+        <w:t>«</w:t>
+      </w:r>
+      <w:proofErr w:type="spellStart"/>
+      <w:r>
+        <w:t>NormaPadraoEscrita</w:t>
+      </w:r>
+      <w:proofErr w:type="spellEnd"/>
+      <w:r>
+        <w:t>»</w:t>
       </w:r>
       <w:r>
         <w:fldChar w:fldCharType="end"/>
@@ -157,10 +121,10 @@
     </w:p>
     <w:p>
       <w:pPr>
-        <w:pStyle w:val="ListNumber"/>
+        <w:pStyle w:val="Numerada"/>
         <w:numPr>
           <w:ilvl w:val="0"/>
-          <w:numId w:val="30"/>
+          <w:numId w:val="0"/>
         </w:numPr>
         <w:spacing w:line="360" w:lineRule="auto"/>
       </w:pPr>
@@ -188,10 +152,10 @@
     </w:p>
     <w:p>
       <w:pPr>
-        <w:pStyle w:val="ListNumber"/>
+        <w:pStyle w:val="Numerada"/>
         <w:numPr>
           <w:ilvl w:val="0"/>
-          <w:numId w:val="30"/>
+          <w:numId w:val="0"/>
         </w:numPr>
         <w:spacing w:line="360" w:lineRule="auto"/>
       </w:pPr>
@@ -205,7 +169,15 @@
         <w:fldChar w:fldCharType="separate"/>
       </w:r>
       <w:r>
-        <w:t>«TratamentoDadoTema»</w:t>
+        <w:t>«</w:t>
+      </w:r>
+      <w:proofErr w:type="spellStart"/>
+      <w:r>
+        <w:t>TratamentoDadoTema</w:t>
+      </w:r>
+      <w:proofErr w:type="spellEnd"/>
+      <w:r>
+        <w:t>»</w:t>
       </w:r>
       <w:r>
         <w:fldChar w:fldCharType="end"/>
@@ -213,10 +185,10 @@
     </w:p>
     <w:p>
       <w:pPr>
-        <w:pStyle w:val="ListNumber"/>
+        <w:pStyle w:val="Numerada"/>
         <w:numPr>
           <w:ilvl w:val="0"/>
-          <w:numId w:val="30"/>
+          <w:numId w:val="0"/>
         </w:numPr>
         <w:spacing w:line="360" w:lineRule="auto"/>
       </w:pPr>
@@ -247,10 +219,10 @@
     </w:p>
     <w:p>
       <w:pPr>
-        <w:pStyle w:val="ListNumber"/>
+        <w:pStyle w:val="Numerada"/>
         <w:numPr>
           <w:ilvl w:val="0"/>
-          <w:numId w:val="30"/>
+          <w:numId w:val="0"/>
         </w:numPr>
         <w:spacing w:line="360" w:lineRule="auto"/>
       </w:pPr>
@@ -264,7 +236,15 @@
         <w:fldChar w:fldCharType="separate"/>
       </w:r>
       <w:r>
-        <w:t>«EmpregoGeneroProposto»</w:t>
+        <w:t>«</w:t>
+      </w:r>
+      <w:proofErr w:type="spellStart"/>
+      <w:r>
+        <w:t>EmpregoGeneroProposto</w:t>
+      </w:r>
+      <w:proofErr w:type="spellEnd"/>
+      <w:r>
+        <w:t>»</w:t>
       </w:r>
       <w:r>
         <w:fldChar w:fldCharType="end"/>
@@ -272,10 +252,10 @@
     </w:p>
     <w:p>
       <w:pPr>
-        <w:pStyle w:val="ListNumber"/>
+        <w:pStyle w:val="Numerada"/>
         <w:numPr>
           <w:ilvl w:val="0"/>
-          <w:numId w:val="30"/>
+          <w:numId w:val="0"/>
         </w:numPr>
         <w:spacing w:line="360" w:lineRule="auto"/>
       </w:pPr>
@@ -303,10 +283,10 @@
     </w:p>
     <w:p>
       <w:pPr>
-        <w:pStyle w:val="ListNumber"/>
+        <w:pStyle w:val="Numerada"/>
         <w:numPr>
           <w:ilvl w:val="0"/>
-          <w:numId w:val="30"/>
+          <w:numId w:val="0"/>
         </w:numPr>
         <w:spacing w:line="360" w:lineRule="auto"/>
       </w:pPr>
@@ -317,7 +297,15 @@
         <w:fldChar w:fldCharType="separate"/>
       </w:r>
       <w:r>
-        <w:t>«OrganizacaoTextual»</w:t>
+        <w:t>«</w:t>
+      </w:r>
+      <w:proofErr w:type="spellStart"/>
+      <w:r>
+        <w:t>OrganizacaoTextual</w:t>
+      </w:r>
+      <w:proofErr w:type="spellEnd"/>
+      <w:r>
+        <w:t>»</w:t>
       </w:r>
       <w:r>
         <w:fldChar w:fldCharType="end"/>
@@ -325,10 +313,10 @@
     </w:p>
     <w:p>
       <w:pPr>
-        <w:pStyle w:val="ListNumber"/>
+        <w:pStyle w:val="Numerada"/>
         <w:numPr>
           <w:ilvl w:val="0"/>
-          <w:numId w:val="30"/>
+          <w:numId w:val="0"/>
         </w:numPr>
         <w:spacing w:line="360" w:lineRule="auto"/>
       </w:pPr>
@@ -356,10 +344,10 @@
     </w:p>
     <w:p>
       <w:pPr>
-        <w:pStyle w:val="ListNumber"/>
+        <w:pStyle w:val="Numerada"/>
         <w:numPr>
           <w:ilvl w:val="0"/>
-          <w:numId w:val="30"/>
+          <w:numId w:val="0"/>
         </w:numPr>
         <w:spacing w:line="360" w:lineRule="auto"/>
       </w:pPr>
@@ -373,7 +361,15 @@
         <w:fldChar w:fldCharType="separate"/>
       </w:r>
       <w:r>
-        <w:t>«Desconsideradas»</w:t>
+        <w:t>«</w:t>
+      </w:r>
+      <w:proofErr w:type="spellStart"/>
+      <w:r>
+        <w:t>Desconsideradas</w:t>
+      </w:r>
+      <w:proofErr w:type="spellEnd"/>
+      <w:r>
+        <w:t>»</w:t>
       </w:r>
       <w:r>
         <w:fldChar w:fldCharType="end"/>
@@ -381,10 +377,10 @@
     </w:p>
     <w:p>
       <w:pPr>
-        <w:pStyle w:val="ListNumber"/>
+        <w:pStyle w:val="Numerada"/>
         <w:numPr>
           <w:ilvl w:val="0"/>
-          <w:numId w:val="30"/>
+          <w:numId w:val="0"/>
         </w:numPr>
         <w:spacing w:line="360" w:lineRule="auto"/>
       </w:pPr>
@@ -412,10 +408,10 @@
     </w:p>
     <w:p>
       <w:pPr>
-        <w:pStyle w:val="ListNumber"/>
+        <w:pStyle w:val="Numerada"/>
         <w:numPr>
           <w:ilvl w:val="0"/>
-          <w:numId w:val="30"/>
+          <w:numId w:val="0"/>
         </w:numPr>
         <w:spacing w:line="360" w:lineRule="auto"/>
       </w:pPr>
@@ -429,7 +425,15 @@
         <w:fldChar w:fldCharType="separate"/>
       </w:r>
       <w:r>
-        <w:t>«Comentarios»</w:t>
+        <w:t>«</w:t>
+      </w:r>
+      <w:proofErr w:type="spellStart"/>
+      <w:r>
+        <w:t>Comentarios</w:t>
+      </w:r>
+      <w:proofErr w:type="spellEnd"/>
+      <w:r>
+        <w:t>»</w:t>
       </w:r>
       <w:r>
         <w:fldChar w:fldCharType="end"/>
@@ -437,8 +441,31 @@
       <w:bookmarkStart w:id="0" w:name="_GoBack"/>
       <w:bookmarkEnd w:id="0"/>
     </w:p>
+    <w:p/>
+    <w:p/>
+    <w:p/>
+    <w:p/>
+    <w:p/>
+    <w:p/>
+    <w:p/>
+    <w:p/>
+    <w:p/>
+    <w:p/>
+    <w:p/>
+    <w:p/>
+    <w:p/>
+    <w:p/>
+    <w:p/>
+    <w:p/>
+    <w:p/>
+    <w:p>
+      <w:pPr>
+        <w:jc w:val="right"/>
+      </w:pPr>
+    </w:p>
     <w:sectPr>
       <w:footerReference w:type="default" r:id="rId8"/>
+      <w:footerReference w:type="first" r:id="rId9"/>
       <w:pgSz w:w="12240" w:h="15840"/>
       <w:pgMar w:top="1008" w:right="1152" w:bottom="1152" w:left="1152" w:header="720" w:footer="720" w:gutter="0"/>
       <w:pgNumType w:start="1"/>
@@ -479,7 +506,7 @@
 <w:ftr xmlns:wpc="http://schemas.microsoft.com/office/word/2010/wordprocessingCanvas" xmlns:cx="http://schemas.microsoft.com/office/drawing/2014/chartex" xmlns:cx1="http://schemas.microsoft.com/office/drawing/2015/9/8/chartex" xmlns:cx2="http://schemas.microsoft.com/office/drawing/2015/10/21/chartex" xmlns:cx3="http://schemas.microsoft.com/office/drawing/2016/5/9/chartex" xmlns:cx4="http://schemas.microsoft.com/office/drawing/2016/5/10/chartex" xmlns:cx5="http://schemas.microsoft.com/office/drawing/2016/5/11/chartex" xmlns:cx6="http://schemas.microsoft.com/office/drawing/2016/5/12/chartex" xmlns:cx7="http://schemas.microsoft.com/office/drawing/2016/5/13/chartex" xmlns:cx8="http://schemas.microsoft.com/office/drawing/2016/5/14/chartex" xmlns:mc="http://schemas.openxmlformats.org/markup-compatibility/2006" xmlns:aink="http://schemas.microsoft.com/office/drawing/2016/ink" xmlns:am3d="http://schemas.microsoft.com/office/drawing/2017/model3d" xmlns:o="urn:schemas-microsoft-com:office:office" xmlns:r="http://schemas.openxmlformats.org/officeDocument/2006/relationships" xmlns:m="http://schemas.openxmlformats.org/officeDocument/2006/math" xmlns:v="urn:schemas-microsoft-com:vml" xmlns:wp14="http://schemas.microsoft.com/office/word/2010/wordprocessingDrawing" xmlns:wp="http://schemas.openxmlformats.org/drawingml/2006/wordprocessingDrawing" xmlns:w10="urn:schemas-microsoft-com:office:word" xmlns:w="http://schemas.openxmlformats.org/wordprocessingml/2006/main" xmlns:w14="http://schemas.microsoft.com/office/word/2010/wordml" xmlns:w15="http://schemas.microsoft.com/office/word/2012/wordml" xmlns:w16cid="http://schemas.microsoft.com/office/word/2016/wordml/cid" xmlns:w16se="http://schemas.microsoft.com/office/word/2015/wordml/symex" xmlns:wpg="http://schemas.microsoft.com/office/word/2010/wordprocessingGroup" xmlns:wpi="http://schemas.microsoft.com/office/word/2010/wordprocessingInk" xmlns:wne="http://schemas.microsoft.com/office/word/2006/wordml" xmlns:wps="http://schemas.microsoft.com/office/word/2010/wordprocessingShape" mc:Ignorable="w14 w15 w16se w16cid wp14">
   <w:p>
     <w:pPr>
-      <w:pStyle w:val="Footer"/>
+      <w:pStyle w:val="Rodap"/>
     </w:pPr>
     <w:r>
       <w:t xml:space="preserve">Page </w:t>
@@ -509,6 +536,128 @@
 </w:ftr>
 </file>
 
+<file path=word/footer2.xml><?xml version="1.0" encoding="utf-8"?>
+<w:ftr xmlns:wpc="http://schemas.microsoft.com/office/word/2010/wordprocessingCanvas" xmlns:cx="http://schemas.microsoft.com/office/drawing/2014/chartex" xmlns:cx1="http://schemas.microsoft.com/office/drawing/2015/9/8/chartex" xmlns:cx2="http://schemas.microsoft.com/office/drawing/2015/10/21/chartex" xmlns:cx3="http://schemas.microsoft.com/office/drawing/2016/5/9/chartex" xmlns:cx4="http://schemas.microsoft.com/office/drawing/2016/5/10/chartex" xmlns:cx5="http://schemas.microsoft.com/office/drawing/2016/5/11/chartex" xmlns:cx6="http://schemas.microsoft.com/office/drawing/2016/5/12/chartex" xmlns:cx7="http://schemas.microsoft.com/office/drawing/2016/5/13/chartex" xmlns:cx8="http://schemas.microsoft.com/office/drawing/2016/5/14/chartex" xmlns:mc="http://schemas.openxmlformats.org/markup-compatibility/2006" xmlns:aink="http://schemas.microsoft.com/office/drawing/2016/ink" xmlns:am3d="http://schemas.microsoft.com/office/drawing/2017/model3d" xmlns:o="urn:schemas-microsoft-com:office:office" xmlns:r="http://schemas.openxmlformats.org/officeDocument/2006/relationships" xmlns:m="http://schemas.openxmlformats.org/officeDocument/2006/math" xmlns:v="urn:schemas-microsoft-com:vml" xmlns:wp14="http://schemas.microsoft.com/office/word/2010/wordprocessingDrawing" xmlns:wp="http://schemas.openxmlformats.org/drawingml/2006/wordprocessingDrawing" xmlns:w10="urn:schemas-microsoft-com:office:word" xmlns:w="http://schemas.openxmlformats.org/wordprocessingml/2006/main" xmlns:w14="http://schemas.microsoft.com/office/word/2010/wordml" xmlns:w15="http://schemas.microsoft.com/office/word/2012/wordml" xmlns:w16cid="http://schemas.microsoft.com/office/word/2016/wordml/cid" xmlns:w16se="http://schemas.microsoft.com/office/word/2015/wordml/symex" xmlns:wpg="http://schemas.microsoft.com/office/word/2010/wordprocessingGroup" xmlns:wpi="http://schemas.microsoft.com/office/word/2010/wordprocessingInk" xmlns:wne="http://schemas.microsoft.com/office/word/2006/wordml" xmlns:wps="http://schemas.microsoft.com/office/word/2010/wordprocessingShape" mc:Ignorable="w14 w15 w16se w16cid wp14">
+  <w:tbl>
+    <w:tblPr>
+      <w:tblW w:w="5000" w:type="pct"/>
+      <w:jc w:val="right"/>
+      <w:tblCellMar>
+        <w:top w:w="115" w:type="dxa"/>
+        <w:left w:w="115" w:type="dxa"/>
+        <w:bottom w:w="115" w:type="dxa"/>
+        <w:right w:w="115" w:type="dxa"/>
+      </w:tblCellMar>
+      <w:tblLook w:val="04A0" w:firstRow="1" w:lastRow="0" w:firstColumn="1" w:lastColumn="0" w:noHBand="0" w:noVBand="1"/>
+    </w:tblPr>
+    <w:tblGrid>
+      <w:gridCol w:w="9439"/>
+      <w:gridCol w:w="497"/>
+    </w:tblGrid>
+    <w:tr>
+      <w:trPr>
+        <w:jc w:val="right"/>
+      </w:trPr>
+      <w:tc>
+        <w:tcPr>
+          <w:tcW w:w="4795" w:type="dxa"/>
+          <w:vAlign w:val="center"/>
+        </w:tcPr>
+        <w:sdt>
+          <w:sdtPr>
+            <w:rPr>
+              <w:caps/>
+              <w:color w:val="000000" w:themeColor="text1"/>
+            </w:rPr>
+            <w:alias w:val="Author"/>
+            <w:tag w:val=""/>
+            <w:id w:val="1534539408"/>
+            <w:placeholder>
+              <w:docPart w:val="5763A05A27AA4393AE15616D5A9F8A5C"/>
+            </w:placeholder>
+            <w:dataBinding w:prefixMappings="xmlns:ns0='http://purl.org/dc/elements/1.1/' xmlns:ns1='http://schemas.openxmlformats.org/package/2006/metadata/core-properties' " w:xpath="/ns1:coreProperties[1]/ns0:creator[1]" w:storeItemID="{6C3C8BC8-F283-45AE-878A-BAB7291924A1}"/>
+            <w:text/>
+          </w:sdtPr>
+          <w:sdtEndPr/>
+          <w:sdtContent>
+            <w:p>
+              <w:pPr>
+                <w:pStyle w:val="Cabealho"/>
+                <w:jc w:val="right"/>
+                <w:rPr>
+                  <w:caps/>
+                  <w:color w:val="000000" w:themeColor="text1"/>
+                </w:rPr>
+              </w:pPr>
+              <w:r>
+                <w:rPr>
+                  <w:caps/>
+                  <w:color w:val="000000" w:themeColor="text1"/>
+                </w:rPr>
+                <w:t>Winter Spatin, Renan (TR Tech, Content &amp; Ops)</w:t>
+              </w:r>
+            </w:p>
+          </w:sdtContent>
+        </w:sdt>
+      </w:tc>
+      <w:tc>
+        <w:tcPr>
+          <w:tcW w:w="250" w:type="pct"/>
+          <w:shd w:val="clear" w:color="auto" w:fill="8DBB70" w:themeFill="accent2"/>
+          <w:vAlign w:val="center"/>
+        </w:tcPr>
+        <w:p>
+          <w:pPr>
+            <w:pStyle w:val="Rodap"/>
+            <w:jc w:val="center"/>
+            <w:rPr>
+              <w:color w:val="FFFFFF" w:themeColor="background1"/>
+            </w:rPr>
+          </w:pPr>
+          <w:r>
+            <w:rPr>
+              <w:color w:val="FFFFFF" w:themeColor="background1"/>
+            </w:rPr>
+            <w:fldChar w:fldCharType="begin"/>
+          </w:r>
+          <w:r>
+            <w:rPr>
+              <w:color w:val="FFFFFF" w:themeColor="background1"/>
+            </w:rPr>
+            <w:instrText xml:space="preserve"> PAGE   \* MERGEFORMAT </w:instrText>
+          </w:r>
+          <w:r>
+            <w:rPr>
+              <w:color w:val="FFFFFF" w:themeColor="background1"/>
+            </w:rPr>
+            <w:fldChar w:fldCharType="separate"/>
+          </w:r>
+          <w:r>
+            <w:rPr>
+              <w:noProof/>
+              <w:color w:val="FFFFFF" w:themeColor="background1"/>
+            </w:rPr>
+            <w:t>2</w:t>
+          </w:r>
+          <w:r>
+            <w:rPr>
+              <w:noProof/>
+              <w:color w:val="FFFFFF" w:themeColor="background1"/>
+            </w:rPr>
+            <w:fldChar w:fldCharType="end"/>
+          </w:r>
+        </w:p>
+      </w:tc>
+    </w:tr>
+  </w:tbl>
+  <w:p>
+    <w:pPr>
+      <w:pStyle w:val="Rodap"/>
+    </w:pPr>
+  </w:p>
+</w:ftr>
+</file>
+
 <file path=word/footnotes.xml><?xml version="1.0" encoding="utf-8"?>
 <w:footnotes xmlns:wpc="http://schemas.microsoft.com/office/word/2010/wordprocessingCanvas" xmlns:cx="http://schemas.microsoft.com/office/drawing/2014/chartex" xmlns:cx1="http://schemas.microsoft.com/office/drawing/2015/9/8/chartex" xmlns:cx2="http://schemas.microsoft.com/office/drawing/2015/10/21/chartex" xmlns:cx3="http://schemas.microsoft.com/office/drawing/2016/5/9/chartex" xmlns:cx4="http://schemas.microsoft.com/office/drawing/2016/5/10/chartex" xmlns:cx5="http://schemas.microsoft.com/office/drawing/2016/5/11/chartex" xmlns:cx6="http://schemas.microsoft.com/office/drawing/2016/5/12/chartex" xmlns:cx7="http://schemas.microsoft.com/office/drawing/2016/5/13/chartex" xmlns:cx8="http://schemas.microsoft.com/office/drawing/2016/5/14/chartex" xmlns:mc="http://schemas.openxmlformats.org/markup-compatibility/2006" xmlns:aink="http://schemas.microsoft.com/office/drawing/2016/ink" xmlns:am3d="http://schemas.microsoft.com/office/drawing/2017/model3d" xmlns:o="urn:schemas-microsoft-com:office:office" xmlns:r="http://schemas.openxmlformats.org/officeDocument/2006/relationships" xmlns:m="http://schemas.openxmlformats.org/officeDocument/2006/math" xmlns:v="urn:schemas-microsoft-com:vml" xmlns:wp14="http://schemas.microsoft.com/office/word/2010/wordprocessingDrawing" xmlns:wp="http://schemas.openxmlformats.org/drawingml/2006/wordprocessingDrawing" xmlns:w10="urn:schemas-microsoft-com:office:word" xmlns:w="http://schemas.openxmlformats.org/wordprocessingml/2006/main" xmlns:w14="http://schemas.microsoft.com/office/word/2010/wordml" xmlns:w15="http://schemas.microsoft.com/office/word/2012/wordml" xmlns:w16cid="http://schemas.microsoft.com/office/word/2016/wordml/cid" xmlns:w16se="http://schemas.microsoft.com/office/word/2015/wordml/symex" xmlns:wpg="http://schemas.microsoft.com/office/word/2010/wordprocessingGroup" xmlns:wpi="http://schemas.microsoft.com/office/word/2010/wordprocessingInk" xmlns:wne="http://schemas.microsoft.com/office/word/2006/wordml" xmlns:wps="http://schemas.microsoft.com/office/word/2010/wordprocessingShape" mc:Ignorable="w14 w15 w16se w16cid wp14">
   <w:footnote w:type="separator" w:id="-1">
@@ -708,7 +857,6 @@
     <w:lvl w:ilvl="0">
       <w:start w:val="1"/>
       <w:numFmt w:val="bullet"/>
-      <w:pStyle w:val="ListBullet"/>
       <w:lvlText w:val="·"/>
       <w:lvlJc w:val="left"/>
       <w:pPr>
@@ -1095,7 +1243,7 @@
     <w:lvl w:ilvl="0">
       <w:start w:val="1"/>
       <w:numFmt w:val="bullet"/>
-      <w:pStyle w:val="ListBullet"/>
+      <w:pStyle w:val="Commarcadores"/>
       <w:lvlText w:val="·"/>
       <w:lvlJc w:val="left"/>
       <w:pPr>
@@ -2457,7 +2605,7 @@
     <w:lvl w:ilvl="0">
       <w:start w:val="1"/>
       <w:numFmt w:val="decimal"/>
-      <w:pStyle w:val="ListNumber"/>
+      <w:pStyle w:val="Numerada"/>
       <w:lvlText w:val="%1)"/>
       <w:lvlJc w:val="left"/>
       <w:pPr>
@@ -3182,10 +3330,10 @@
     <w:qFormat/>
     <w:rsid w:val="001B29CF"/>
   </w:style>
-  <w:style w:type="paragraph" w:styleId="Heading1">
+  <w:style w:type="paragraph" w:styleId="Ttulo1">
     <w:name w:val="heading 1"/>
     <w:basedOn w:val="Normal"/>
-    <w:link w:val="Heading1Char"/>
+    <w:link w:val="Ttulo1Char"/>
     <w:uiPriority w:val="9"/>
     <w:qFormat/>
     <w:rsid w:val="001B29CF"/>
@@ -3204,11 +3352,11 @@
       <w:szCs w:val="32"/>
     </w:rPr>
   </w:style>
-  <w:style w:type="paragraph" w:styleId="Heading2">
+  <w:style w:type="paragraph" w:styleId="Ttulo2">
     <w:name w:val="heading 2"/>
     <w:basedOn w:val="Normal"/>
     <w:next w:val="Normal"/>
-    <w:link w:val="Heading2Char"/>
+    <w:link w:val="Ttulo2Char"/>
     <w:uiPriority w:val="9"/>
     <w:unhideWhenUsed/>
     <w:qFormat/>
@@ -3229,11 +3377,11 @@
       <w:szCs w:val="26"/>
     </w:rPr>
   </w:style>
-  <w:style w:type="paragraph" w:styleId="Heading8">
+  <w:style w:type="paragraph" w:styleId="Ttulo8">
     <w:name w:val="heading 8"/>
     <w:basedOn w:val="Normal"/>
     <w:next w:val="Normal"/>
-    <w:link w:val="Heading8Char"/>
+    <w:link w:val="Ttulo8Char"/>
     <w:uiPriority w:val="9"/>
     <w:semiHidden/>
     <w:unhideWhenUsed/>
@@ -3251,11 +3399,11 @@
       <w:szCs w:val="21"/>
     </w:rPr>
   </w:style>
-  <w:style w:type="paragraph" w:styleId="Heading9">
+  <w:style w:type="paragraph" w:styleId="Ttulo9">
     <w:name w:val="heading 9"/>
     <w:basedOn w:val="Normal"/>
     <w:next w:val="Normal"/>
-    <w:link w:val="Heading9Char"/>
+    <w:link w:val="Ttulo9Char"/>
     <w:uiPriority w:val="9"/>
     <w:semiHidden/>
     <w:unhideWhenUsed/>
@@ -3275,13 +3423,13 @@
       <w:szCs w:val="21"/>
     </w:rPr>
   </w:style>
-  <w:style w:type="character" w:default="1" w:styleId="DefaultParagraphFont">
+  <w:style w:type="character" w:default="1" w:styleId="Fontepargpadro">
     <w:name w:val="Default Paragraph Font"/>
     <w:uiPriority w:val="1"/>
     <w:semiHidden/>
     <w:unhideWhenUsed/>
   </w:style>
-  <w:style w:type="table" w:default="1" w:styleId="TableNormal">
+  <w:style w:type="table" w:default="1" w:styleId="Tabelanormal">
     <w:name w:val="Normal Table"/>
     <w:uiPriority w:val="99"/>
     <w:semiHidden/>
@@ -3296,16 +3444,16 @@
       </w:tblCellMar>
     </w:tblPr>
   </w:style>
-  <w:style w:type="numbering" w:default="1" w:styleId="NoList">
+  <w:style w:type="numbering" w:default="1" w:styleId="Semlista">
     <w:name w:val="No List"/>
     <w:uiPriority w:val="99"/>
     <w:semiHidden/>
     <w:unhideWhenUsed/>
   </w:style>
-  <w:style w:type="paragraph" w:styleId="Title">
+  <w:style w:type="paragraph" w:styleId="Ttulo">
     <w:name w:val="Title"/>
     <w:basedOn w:val="Normal"/>
-    <w:link w:val="TitleChar"/>
+    <w:link w:val="TtuloChar"/>
     <w:uiPriority w:val="1"/>
     <w:qFormat/>
     <w:rsid w:val="00C61F8E"/>
@@ -3323,10 +3471,10 @@
       <w:sz w:val="56"/>
     </w:rPr>
   </w:style>
-  <w:style w:type="character" w:customStyle="1" w:styleId="TitleChar">
-    <w:name w:val="Title Char"/>
-    <w:basedOn w:val="DefaultParagraphFont"/>
-    <w:link w:val="Title"/>
+  <w:style w:type="character" w:customStyle="1" w:styleId="TtuloChar">
+    <w:name w:val="Título Char"/>
+    <w:basedOn w:val="Fontepargpadro"/>
+    <w:link w:val="Ttulo"/>
     <w:uiPriority w:val="1"/>
     <w:rsid w:val="00C61F8E"/>
     <w:rPr>
@@ -3336,9 +3484,9 @@
       <w:sz w:val="56"/>
     </w:rPr>
   </w:style>
-  <w:style w:type="character" w:styleId="PlaceholderText">
+  <w:style w:type="character" w:styleId="TextodoEspaoReservado">
     <w:name w:val="Placeholder Text"/>
-    <w:basedOn w:val="DefaultParagraphFont"/>
+    <w:basedOn w:val="Fontepargpadro"/>
     <w:uiPriority w:val="99"/>
     <w:semiHidden/>
     <w:rsid w:val="00E83E4B"/>
@@ -3346,7 +3494,7 @@
       <w:color w:val="393939" w:themeColor="text2" w:themeShade="BF"/>
     </w:rPr>
   </w:style>
-  <w:style w:type="paragraph" w:styleId="ListBullet">
+  <w:style w:type="paragraph" w:styleId="Commarcadores">
     <w:name w:val="List Bullet"/>
     <w:basedOn w:val="Normal"/>
     <w:uiPriority w:val="10"/>
@@ -3361,26 +3509,26 @@
       <w:contextualSpacing/>
     </w:pPr>
   </w:style>
-  <w:style w:type="paragraph" w:styleId="Header">
+  <w:style w:type="paragraph" w:styleId="Cabealho">
     <w:name w:val="header"/>
     <w:basedOn w:val="Normal"/>
-    <w:link w:val="HeaderChar"/>
+    <w:link w:val="CabealhoChar"/>
     <w:uiPriority w:val="99"/>
     <w:unhideWhenUsed/>
     <w:pPr>
       <w:spacing w:after="0"/>
     </w:pPr>
   </w:style>
-  <w:style w:type="character" w:customStyle="1" w:styleId="HeaderChar">
-    <w:name w:val="Header Char"/>
-    <w:basedOn w:val="DefaultParagraphFont"/>
-    <w:link w:val="Header"/>
+  <w:style w:type="character" w:customStyle="1" w:styleId="CabealhoChar">
+    <w:name w:val="Cabeçalho Char"/>
+    <w:basedOn w:val="Fontepargpadro"/>
+    <w:link w:val="Cabealho"/>
     <w:uiPriority w:val="99"/>
   </w:style>
-  <w:style w:type="paragraph" w:styleId="Footer">
+  <w:style w:type="paragraph" w:styleId="Rodap">
     <w:name w:val="footer"/>
     <w:basedOn w:val="Normal"/>
-    <w:link w:val="FooterChar"/>
+    <w:link w:val="RodapChar"/>
     <w:uiPriority w:val="99"/>
     <w:unhideWhenUsed/>
     <w:rsid w:val="00681034"/>
@@ -3392,20 +3540,20 @@
       <w:color w:val="2A7B88" w:themeColor="accent1" w:themeShade="BF"/>
     </w:rPr>
   </w:style>
-  <w:style w:type="character" w:customStyle="1" w:styleId="FooterChar">
-    <w:name w:val="Footer Char"/>
-    <w:basedOn w:val="DefaultParagraphFont"/>
-    <w:link w:val="Footer"/>
+  <w:style w:type="character" w:customStyle="1" w:styleId="RodapChar">
+    <w:name w:val="Rodapé Char"/>
+    <w:basedOn w:val="Fontepargpadro"/>
+    <w:link w:val="Rodap"/>
     <w:uiPriority w:val="99"/>
     <w:rsid w:val="00681034"/>
     <w:rPr>
       <w:color w:val="2A7B88" w:themeColor="accent1" w:themeShade="BF"/>
     </w:rPr>
   </w:style>
-  <w:style w:type="character" w:customStyle="1" w:styleId="Heading1Char">
-    <w:name w:val="Heading 1 Char"/>
-    <w:basedOn w:val="DefaultParagraphFont"/>
-    <w:link w:val="Heading1"/>
+  <w:style w:type="character" w:customStyle="1" w:styleId="Ttulo1Char">
+    <w:name w:val="Título 1 Char"/>
+    <w:basedOn w:val="Fontepargpadro"/>
+    <w:link w:val="Ttulo1"/>
     <w:uiPriority w:val="9"/>
     <w:rsid w:val="001B29CF"/>
     <w:rPr>
@@ -3416,10 +3564,10 @@
       <w:szCs w:val="32"/>
     </w:rPr>
   </w:style>
-  <w:style w:type="character" w:customStyle="1" w:styleId="Heading2Char">
-    <w:name w:val="Heading 2 Char"/>
-    <w:basedOn w:val="DefaultParagraphFont"/>
-    <w:link w:val="Heading2"/>
+  <w:style w:type="character" w:customStyle="1" w:styleId="Ttulo2Char">
+    <w:name w:val="Título 2 Char"/>
+    <w:basedOn w:val="Fontepargpadro"/>
+    <w:link w:val="Ttulo2"/>
     <w:uiPriority w:val="9"/>
     <w:rsid w:val="001B29CF"/>
     <w:rPr>
@@ -3431,9 +3579,9 @@
       <w:szCs w:val="26"/>
     </w:rPr>
   </w:style>
-  <w:style w:type="paragraph" w:styleId="TOCHeading">
+  <w:style w:type="paragraph" w:styleId="CabealhodoSumrio">
     <w:name w:val="TOC Heading"/>
-    <w:basedOn w:val="Heading1"/>
+    <w:basedOn w:val="Ttulo1"/>
     <w:next w:val="Normal"/>
     <w:uiPriority w:val="39"/>
     <w:semiHidden/>
@@ -3444,9 +3592,9 @@
       <w:outlineLvl w:val="9"/>
     </w:pPr>
   </w:style>
-  <w:style w:type="character" w:styleId="IntenseEmphasis">
+  <w:style w:type="character" w:styleId="nfaseIntensa">
     <w:name w:val="Intense Emphasis"/>
-    <w:basedOn w:val="DefaultParagraphFont"/>
+    <w:basedOn w:val="Fontepargpadro"/>
     <w:uiPriority w:val="21"/>
     <w:semiHidden/>
     <w:unhideWhenUsed/>
@@ -3457,9 +3605,9 @@
       <w:color w:val="2A7B88" w:themeColor="accent1" w:themeShade="BF"/>
     </w:rPr>
   </w:style>
-  <w:style w:type="character" w:styleId="IntenseReference">
+  <w:style w:type="character" w:styleId="RefernciaIntensa">
     <w:name w:val="Intense Reference"/>
-    <w:basedOn w:val="DefaultParagraphFont"/>
+    <w:basedOn w:val="Fontepargpadro"/>
     <w:uiPriority w:val="32"/>
     <w:semiHidden/>
     <w:unhideWhenUsed/>
@@ -3473,11 +3621,11 @@
       <w:spacing w:val="5"/>
     </w:rPr>
   </w:style>
-  <w:style w:type="paragraph" w:styleId="IntenseQuote">
+  <w:style w:type="paragraph" w:styleId="CitaoIntensa">
     <w:name w:val="Intense Quote"/>
     <w:basedOn w:val="Normal"/>
     <w:next w:val="Normal"/>
-    <w:link w:val="IntenseQuoteChar"/>
+    <w:link w:val="CitaoIntensaChar"/>
     <w:uiPriority w:val="30"/>
     <w:semiHidden/>
     <w:unhideWhenUsed/>
@@ -3497,10 +3645,10 @@
       <w:color w:val="2A7B88" w:themeColor="accent1" w:themeShade="BF"/>
     </w:rPr>
   </w:style>
-  <w:style w:type="character" w:customStyle="1" w:styleId="IntenseQuoteChar">
-    <w:name w:val="Intense Quote Char"/>
-    <w:basedOn w:val="DefaultParagraphFont"/>
-    <w:link w:val="IntenseQuote"/>
+  <w:style w:type="character" w:customStyle="1" w:styleId="CitaoIntensaChar">
+    <w:name w:val="Citação Intensa Char"/>
+    <w:basedOn w:val="Fontepargpadro"/>
+    <w:link w:val="CitaoIntensa"/>
     <w:uiPriority w:val="30"/>
     <w:semiHidden/>
     <w:rPr>
@@ -3509,7 +3657,7 @@
       <w:color w:val="2A7B88" w:themeColor="accent1" w:themeShade="BF"/>
     </w:rPr>
   </w:style>
-  <w:style w:type="paragraph" w:styleId="ListNumber">
+  <w:style w:type="paragraph" w:styleId="Numerada">
     <w:name w:val="List Number"/>
     <w:basedOn w:val="Normal"/>
     <w:uiPriority w:val="11"/>
@@ -3523,9 +3671,9 @@
       <w:contextualSpacing/>
     </w:pPr>
   </w:style>
-  <w:style w:type="character" w:styleId="FollowedHyperlink">
+  <w:style w:type="character" w:styleId="HiperlinkVisitado">
     <w:name w:val="FollowedHyperlink"/>
-    <w:basedOn w:val="DefaultParagraphFont"/>
+    <w:basedOn w:val="Fontepargpadro"/>
     <w:uiPriority w:val="99"/>
     <w:semiHidden/>
     <w:unhideWhenUsed/>
@@ -3537,7 +3685,7 @@
   </w:style>
   <w:style w:type="character" w:styleId="Hyperlink">
     <w:name w:val="Hyperlink"/>
-    <w:basedOn w:val="DefaultParagraphFont"/>
+    <w:basedOn w:val="Fontepargpadro"/>
     <w:uiPriority w:val="99"/>
     <w:semiHidden/>
     <w:unhideWhenUsed/>
@@ -3547,10 +3695,10 @@
       <w:u w:val="single"/>
     </w:rPr>
   </w:style>
-  <w:style w:type="paragraph" w:styleId="BodyText3">
+  <w:style w:type="paragraph" w:styleId="Corpodetexto3">
     <w:name w:val="Body Text 3"/>
     <w:basedOn w:val="Normal"/>
-    <w:link w:val="BodyText3Char"/>
+    <w:link w:val="Corpodetexto3Char"/>
     <w:uiPriority w:val="99"/>
     <w:semiHidden/>
     <w:unhideWhenUsed/>
@@ -3562,10 +3710,10 @@
       <w:szCs w:val="16"/>
     </w:rPr>
   </w:style>
-  <w:style w:type="character" w:customStyle="1" w:styleId="BodyText3Char">
-    <w:name w:val="Body Text 3 Char"/>
-    <w:basedOn w:val="DefaultParagraphFont"/>
-    <w:link w:val="BodyText3"/>
+  <w:style w:type="character" w:customStyle="1" w:styleId="Corpodetexto3Char">
+    <w:name w:val="Corpo de texto 3 Char"/>
+    <w:basedOn w:val="Fontepargpadro"/>
+    <w:link w:val="Corpodetexto3"/>
     <w:uiPriority w:val="99"/>
     <w:semiHidden/>
     <w:rsid w:val="00E83E4B"/>
@@ -3573,7 +3721,7 @@
       <w:szCs w:val="16"/>
     </w:rPr>
   </w:style>
-  <w:style w:type="paragraph" w:styleId="BlockText">
+  <w:style w:type="paragraph" w:styleId="Textoembloco">
     <w:name w:val="Block Text"/>
     <w:basedOn w:val="Normal"/>
     <w:uiPriority w:val="99"/>
@@ -3595,10 +3743,10 @@
       <w:color w:val="2A7B88" w:themeColor="accent1" w:themeShade="BF"/>
     </w:rPr>
   </w:style>
-  <w:style w:type="paragraph" w:styleId="BodyTextIndent3">
+  <w:style w:type="paragraph" w:styleId="Recuodecorpodetexto3">
     <w:name w:val="Body Text Indent 3"/>
     <w:basedOn w:val="Normal"/>
-    <w:link w:val="BodyTextIndent3Char"/>
+    <w:link w:val="Recuodecorpodetexto3Char"/>
     <w:uiPriority w:val="99"/>
     <w:semiHidden/>
     <w:unhideWhenUsed/>
@@ -3611,10 +3759,10 @@
       <w:szCs w:val="16"/>
     </w:rPr>
   </w:style>
-  <w:style w:type="character" w:customStyle="1" w:styleId="BodyTextIndent3Char">
-    <w:name w:val="Body Text Indent 3 Char"/>
-    <w:basedOn w:val="DefaultParagraphFont"/>
-    <w:link w:val="BodyTextIndent3"/>
+  <w:style w:type="character" w:customStyle="1" w:styleId="Recuodecorpodetexto3Char">
+    <w:name w:val="Recuo de corpo de texto 3 Char"/>
+    <w:basedOn w:val="Fontepargpadro"/>
+    <w:link w:val="Recuodecorpodetexto3"/>
     <w:uiPriority w:val="99"/>
     <w:semiHidden/>
     <w:rsid w:val="00E83E4B"/>
@@ -3622,9 +3770,9 @@
       <w:szCs w:val="16"/>
     </w:rPr>
   </w:style>
-  <w:style w:type="character" w:styleId="CommentReference">
+  <w:style w:type="character" w:styleId="Refdecomentrio">
     <w:name w:val="annotation reference"/>
-    <w:basedOn w:val="DefaultParagraphFont"/>
+    <w:basedOn w:val="Fontepargpadro"/>
     <w:uiPriority w:val="99"/>
     <w:semiHidden/>
     <w:unhideWhenUsed/>
@@ -3634,10 +3782,10 @@
       <w:szCs w:val="16"/>
     </w:rPr>
   </w:style>
-  <w:style w:type="paragraph" w:styleId="DocumentMap">
+  <w:style w:type="paragraph" w:styleId="MapadoDocumento">
     <w:name w:val="Document Map"/>
     <w:basedOn w:val="Normal"/>
-    <w:link w:val="DocumentMapChar"/>
+    <w:link w:val="MapadoDocumentoChar"/>
     <w:uiPriority w:val="99"/>
     <w:semiHidden/>
     <w:unhideWhenUsed/>
@@ -3650,10 +3798,10 @@
       <w:szCs w:val="16"/>
     </w:rPr>
   </w:style>
-  <w:style w:type="character" w:customStyle="1" w:styleId="DocumentMapChar">
-    <w:name w:val="Document Map Char"/>
-    <w:basedOn w:val="DefaultParagraphFont"/>
-    <w:link w:val="DocumentMap"/>
+  <w:style w:type="character" w:customStyle="1" w:styleId="MapadoDocumentoChar">
+    <w:name w:val="Mapa do Documento Char"/>
+    <w:basedOn w:val="Fontepargpadro"/>
+    <w:link w:val="MapadoDocumento"/>
     <w:uiPriority w:val="99"/>
     <w:semiHidden/>
     <w:rsid w:val="00E83E4B"/>
@@ -3662,10 +3810,10 @@
       <w:szCs w:val="16"/>
     </w:rPr>
   </w:style>
-  <w:style w:type="character" w:customStyle="1" w:styleId="Heading8Char">
-    <w:name w:val="Heading 8 Char"/>
-    <w:basedOn w:val="DefaultParagraphFont"/>
-    <w:link w:val="Heading8"/>
+  <w:style w:type="character" w:customStyle="1" w:styleId="Ttulo8Char">
+    <w:name w:val="Título 8 Char"/>
+    <w:basedOn w:val="Fontepargpadro"/>
+    <w:link w:val="Ttulo8"/>
     <w:uiPriority w:val="9"/>
     <w:semiHidden/>
     <w:rsid w:val="0028220F"/>
@@ -3675,10 +3823,10 @@
       <w:szCs w:val="21"/>
     </w:rPr>
   </w:style>
-  <w:style w:type="character" w:customStyle="1" w:styleId="Heading9Char">
-    <w:name w:val="Heading 9 Char"/>
-    <w:basedOn w:val="DefaultParagraphFont"/>
-    <w:link w:val="Heading9"/>
+  <w:style w:type="character" w:customStyle="1" w:styleId="Ttulo9Char">
+    <w:name w:val="Título 9 Char"/>
+    <w:basedOn w:val="Fontepargpadro"/>
+    <w:link w:val="Ttulo9"/>
     <w:uiPriority w:val="9"/>
     <w:semiHidden/>
     <w:rsid w:val="0028220F"/>
@@ -3690,7 +3838,7 @@
       <w:szCs w:val="21"/>
     </w:rPr>
   </w:style>
-  <w:style w:type="paragraph" w:styleId="Caption">
+  <w:style w:type="paragraph" w:styleId="Legenda">
     <w:name w:val="caption"/>
     <w:basedOn w:val="Normal"/>
     <w:next w:val="Normal"/>
@@ -3709,10 +3857,10 @@
       <w:szCs w:val="18"/>
     </w:rPr>
   </w:style>
-  <w:style w:type="paragraph" w:styleId="BalloonText">
+  <w:style w:type="paragraph" w:styleId="Textodebalo">
     <w:name w:val="Balloon Text"/>
     <w:basedOn w:val="Normal"/>
-    <w:link w:val="BalloonTextChar"/>
+    <w:link w:val="TextodebaloChar"/>
     <w:uiPriority w:val="99"/>
     <w:semiHidden/>
     <w:unhideWhenUsed/>
@@ -3725,10 +3873,10 @@
       <w:szCs w:val="18"/>
     </w:rPr>
   </w:style>
-  <w:style w:type="character" w:customStyle="1" w:styleId="BalloonTextChar">
-    <w:name w:val="Balloon Text Char"/>
-    <w:basedOn w:val="DefaultParagraphFont"/>
-    <w:link w:val="BalloonText"/>
+  <w:style w:type="character" w:customStyle="1" w:styleId="TextodebaloChar">
+    <w:name w:val="Texto de balão Char"/>
+    <w:basedOn w:val="Fontepargpadro"/>
+    <w:link w:val="Textodebalo"/>
     <w:uiPriority w:val="99"/>
     <w:semiHidden/>
     <w:rsid w:val="0028220F"/>
@@ -3737,10 +3885,10 @@
       <w:szCs w:val="18"/>
     </w:rPr>
   </w:style>
-  <w:style w:type="paragraph" w:styleId="CommentText">
+  <w:style w:type="paragraph" w:styleId="Textodecomentrio">
     <w:name w:val="annotation text"/>
     <w:basedOn w:val="Normal"/>
-    <w:link w:val="CommentTextChar"/>
+    <w:link w:val="TextodecomentrioChar"/>
     <w:uiPriority w:val="99"/>
     <w:semiHidden/>
     <w:unhideWhenUsed/>
@@ -3749,10 +3897,10 @@
       <w:szCs w:val="20"/>
     </w:rPr>
   </w:style>
-  <w:style w:type="character" w:customStyle="1" w:styleId="CommentTextChar">
-    <w:name w:val="Comment Text Char"/>
-    <w:basedOn w:val="DefaultParagraphFont"/>
-    <w:link w:val="CommentText"/>
+  <w:style w:type="character" w:customStyle="1" w:styleId="TextodecomentrioChar">
+    <w:name w:val="Texto de comentário Char"/>
+    <w:basedOn w:val="Fontepargpadro"/>
+    <w:link w:val="Textodecomentrio"/>
     <w:uiPriority w:val="99"/>
     <w:semiHidden/>
     <w:rsid w:val="0028220F"/>
@@ -3760,11 +3908,11 @@
       <w:szCs w:val="20"/>
     </w:rPr>
   </w:style>
-  <w:style w:type="paragraph" w:styleId="CommentSubject">
+  <w:style w:type="paragraph" w:styleId="Assuntodocomentrio">
     <w:name w:val="annotation subject"/>
-    <w:basedOn w:val="CommentText"/>
-    <w:next w:val="CommentText"/>
-    <w:link w:val="CommentSubjectChar"/>
+    <w:basedOn w:val="Textodecomentrio"/>
+    <w:next w:val="Textodecomentrio"/>
+    <w:link w:val="AssuntodocomentrioChar"/>
     <w:uiPriority w:val="99"/>
     <w:semiHidden/>
     <w:unhideWhenUsed/>
@@ -3774,10 +3922,10 @@
       <w:bCs/>
     </w:rPr>
   </w:style>
-  <w:style w:type="character" w:customStyle="1" w:styleId="CommentSubjectChar">
-    <w:name w:val="Comment Subject Char"/>
-    <w:basedOn w:val="CommentTextChar"/>
-    <w:link w:val="CommentSubject"/>
+  <w:style w:type="character" w:customStyle="1" w:styleId="AssuntodocomentrioChar">
+    <w:name w:val="Assunto do comentário Char"/>
+    <w:basedOn w:val="TextodecomentrioChar"/>
+    <w:link w:val="Assuntodocomentrio"/>
     <w:uiPriority w:val="99"/>
     <w:semiHidden/>
     <w:rsid w:val="0028220F"/>
@@ -3787,10 +3935,10 @@
       <w:szCs w:val="20"/>
     </w:rPr>
   </w:style>
-  <w:style w:type="paragraph" w:styleId="EndnoteText">
+  <w:style w:type="paragraph" w:styleId="Textodenotadefim">
     <w:name w:val="endnote text"/>
     <w:basedOn w:val="Normal"/>
-    <w:link w:val="EndnoteTextChar"/>
+    <w:link w:val="TextodenotadefimChar"/>
     <w:uiPriority w:val="99"/>
     <w:semiHidden/>
     <w:unhideWhenUsed/>
@@ -3802,10 +3950,10 @@
       <w:szCs w:val="20"/>
     </w:rPr>
   </w:style>
-  <w:style w:type="character" w:customStyle="1" w:styleId="EndnoteTextChar">
-    <w:name w:val="Endnote Text Char"/>
-    <w:basedOn w:val="DefaultParagraphFont"/>
-    <w:link w:val="EndnoteText"/>
+  <w:style w:type="character" w:customStyle="1" w:styleId="TextodenotadefimChar">
+    <w:name w:val="Texto de nota de fim Char"/>
+    <w:basedOn w:val="Fontepargpadro"/>
+    <w:link w:val="Textodenotadefim"/>
     <w:uiPriority w:val="99"/>
     <w:semiHidden/>
     <w:rsid w:val="0028220F"/>
@@ -3813,7 +3961,7 @@
       <w:szCs w:val="20"/>
     </w:rPr>
   </w:style>
-  <w:style w:type="paragraph" w:styleId="EnvelopeReturn">
+  <w:style w:type="paragraph" w:styleId="Remetente">
     <w:name w:val="envelope return"/>
     <w:basedOn w:val="Normal"/>
     <w:uiPriority w:val="99"/>
@@ -3828,10 +3976,10 @@
       <w:szCs w:val="20"/>
     </w:rPr>
   </w:style>
-  <w:style w:type="paragraph" w:styleId="FootnoteText">
+  <w:style w:type="paragraph" w:styleId="Textodenotaderodap">
     <w:name w:val="footnote text"/>
     <w:basedOn w:val="Normal"/>
-    <w:link w:val="FootnoteTextChar"/>
+    <w:link w:val="TextodenotaderodapChar"/>
     <w:uiPriority w:val="99"/>
     <w:semiHidden/>
     <w:unhideWhenUsed/>
@@ -3843,10 +3991,10 @@
       <w:szCs w:val="20"/>
     </w:rPr>
   </w:style>
-  <w:style w:type="character" w:customStyle="1" w:styleId="FootnoteTextChar">
-    <w:name w:val="Footnote Text Char"/>
-    <w:basedOn w:val="DefaultParagraphFont"/>
-    <w:link w:val="FootnoteText"/>
+  <w:style w:type="character" w:customStyle="1" w:styleId="TextodenotaderodapChar">
+    <w:name w:val="Texto de nota de rodapé Char"/>
+    <w:basedOn w:val="Fontepargpadro"/>
+    <w:link w:val="Textodenotaderodap"/>
     <w:uiPriority w:val="99"/>
     <w:semiHidden/>
     <w:rsid w:val="0028220F"/>
@@ -3854,9 +4002,9 @@
       <w:szCs w:val="20"/>
     </w:rPr>
   </w:style>
-  <w:style w:type="character" w:styleId="HTMLCode">
+  <w:style w:type="character" w:styleId="CdigoHTML">
     <w:name w:val="HTML Code"/>
-    <w:basedOn w:val="DefaultParagraphFont"/>
+    <w:basedOn w:val="Fontepargpadro"/>
     <w:uiPriority w:val="99"/>
     <w:semiHidden/>
     <w:unhideWhenUsed/>
@@ -3867,9 +4015,9 @@
       <w:szCs w:val="20"/>
     </w:rPr>
   </w:style>
-  <w:style w:type="character" w:styleId="HTMLKeyboard">
+  <w:style w:type="character" w:styleId="TecladoHTML">
     <w:name w:val="HTML Keyboard"/>
-    <w:basedOn w:val="DefaultParagraphFont"/>
+    <w:basedOn w:val="Fontepargpadro"/>
     <w:uiPriority w:val="99"/>
     <w:semiHidden/>
     <w:unhideWhenUsed/>
@@ -3880,10 +4028,10 @@
       <w:szCs w:val="20"/>
     </w:rPr>
   </w:style>
-  <w:style w:type="paragraph" w:styleId="HTMLPreformatted">
+  <w:style w:type="paragraph" w:styleId="Pr-formataoHTML">
     <w:name w:val="HTML Preformatted"/>
     <w:basedOn w:val="Normal"/>
-    <w:link w:val="HTMLPreformattedChar"/>
+    <w:link w:val="Pr-formataoHTMLChar"/>
     <w:uiPriority w:val="99"/>
     <w:semiHidden/>
     <w:unhideWhenUsed/>
@@ -3896,10 +4044,10 @@
       <w:szCs w:val="20"/>
     </w:rPr>
   </w:style>
-  <w:style w:type="character" w:customStyle="1" w:styleId="HTMLPreformattedChar">
-    <w:name w:val="HTML Preformatted Char"/>
-    <w:basedOn w:val="DefaultParagraphFont"/>
-    <w:link w:val="HTMLPreformatted"/>
+  <w:style w:type="character" w:customStyle="1" w:styleId="Pr-formataoHTMLChar">
+    <w:name w:val="Pré-formatação HTML Char"/>
+    <w:basedOn w:val="Fontepargpadro"/>
+    <w:link w:val="Pr-formataoHTML"/>
     <w:uiPriority w:val="99"/>
     <w:semiHidden/>
     <w:rsid w:val="0028220F"/>
@@ -3908,9 +4056,9 @@
       <w:szCs w:val="20"/>
     </w:rPr>
   </w:style>
-  <w:style w:type="character" w:styleId="HTMLTypewriter">
+  <w:style w:type="character" w:styleId="MquinadeescreverHTML">
     <w:name w:val="HTML Typewriter"/>
-    <w:basedOn w:val="DefaultParagraphFont"/>
+    <w:basedOn w:val="Fontepargpadro"/>
     <w:uiPriority w:val="99"/>
     <w:semiHidden/>
     <w:unhideWhenUsed/>
@@ -3921,9 +4069,9 @@
       <w:szCs w:val="20"/>
     </w:rPr>
   </w:style>
-  <w:style w:type="paragraph" w:styleId="MacroText">
+  <w:style w:type="paragraph" w:styleId="Textodemacro">
     <w:name w:val="macro"/>
-    <w:link w:val="MacroTextChar"/>
+    <w:link w:val="TextodemacroChar"/>
     <w:uiPriority w:val="99"/>
     <w:semiHidden/>
     <w:unhideWhenUsed/>
@@ -3947,10 +4095,10 @@
       <w:szCs w:val="20"/>
     </w:rPr>
   </w:style>
-  <w:style w:type="character" w:customStyle="1" w:styleId="MacroTextChar">
-    <w:name w:val="Macro Text Char"/>
-    <w:basedOn w:val="DefaultParagraphFont"/>
-    <w:link w:val="MacroText"/>
+  <w:style w:type="character" w:customStyle="1" w:styleId="TextodemacroChar">
+    <w:name w:val="Texto de macro Char"/>
+    <w:basedOn w:val="Fontepargpadro"/>
+    <w:link w:val="Textodemacro"/>
     <w:uiPriority w:val="99"/>
     <w:semiHidden/>
     <w:rsid w:val="0028220F"/>
@@ -3959,10 +4107,10 @@
       <w:szCs w:val="20"/>
     </w:rPr>
   </w:style>
-  <w:style w:type="paragraph" w:styleId="PlainText">
+  <w:style w:type="paragraph" w:styleId="TextosemFormatao">
     <w:name w:val="Plain Text"/>
     <w:basedOn w:val="Normal"/>
-    <w:link w:val="PlainTextChar"/>
+    <w:link w:val="TextosemFormataoChar"/>
     <w:uiPriority w:val="99"/>
     <w:semiHidden/>
     <w:unhideWhenUsed/>
@@ -3975,10 +4123,10 @@
       <w:szCs w:val="21"/>
     </w:rPr>
   </w:style>
-  <w:style w:type="character" w:customStyle="1" w:styleId="PlainTextChar">
-    <w:name w:val="Plain Text Char"/>
-    <w:basedOn w:val="DefaultParagraphFont"/>
-    <w:link w:val="PlainText"/>
+  <w:style w:type="character" w:customStyle="1" w:styleId="TextosemFormataoChar">
+    <w:name w:val="Texto sem Formatação Char"/>
+    <w:basedOn w:val="Fontepargpadro"/>
+    <w:link w:val="TextosemFormatao"/>
     <w:uiPriority w:val="99"/>
     <w:semiHidden/>
     <w:rsid w:val="0028220F"/>
@@ -3988,6 +4136,606 @@
     </w:rPr>
   </w:style>
 </w:styles>
+</file>
+
+<file path=word/glossary/document.xml><?xml version="1.0" encoding="utf-8"?>
+<w:glossaryDocument xmlns:wpc="http://schemas.microsoft.com/office/word/2010/wordprocessingCanvas" xmlns:cx="http://schemas.microsoft.com/office/drawing/2014/chartex" xmlns:cx1="http://schemas.microsoft.com/office/drawing/2015/9/8/chartex" xmlns:cx2="http://schemas.microsoft.com/office/drawing/2015/10/21/chartex" xmlns:cx3="http://schemas.microsoft.com/office/drawing/2016/5/9/chartex" xmlns:cx4="http://schemas.microsoft.com/office/drawing/2016/5/10/chartex" xmlns:cx5="http://schemas.microsoft.com/office/drawing/2016/5/11/chartex" xmlns:cx6="http://schemas.microsoft.com/office/drawing/2016/5/12/chartex" xmlns:cx7="http://schemas.microsoft.com/office/drawing/2016/5/13/chartex" xmlns:cx8="http://schemas.microsoft.com/office/drawing/2016/5/14/chartex" xmlns:mc="http://schemas.openxmlformats.org/markup-compatibility/2006" xmlns:aink="http://schemas.microsoft.com/office/drawing/2016/ink" xmlns:am3d="http://schemas.microsoft.com/office/drawing/2017/model3d" xmlns:o="urn:schemas-microsoft-com:office:office" xmlns:r="http://schemas.openxmlformats.org/officeDocument/2006/relationships" xmlns:m="http://schemas.openxmlformats.org/officeDocument/2006/math" xmlns:v="urn:schemas-microsoft-com:vml" xmlns:wp14="http://schemas.microsoft.com/office/word/2010/wordprocessingDrawing" xmlns:wp="http://schemas.openxmlformats.org/drawingml/2006/wordprocessingDrawing" xmlns:w10="urn:schemas-microsoft-com:office:word" xmlns:w="http://schemas.openxmlformats.org/wordprocessingml/2006/main" xmlns:w14="http://schemas.microsoft.com/office/word/2010/wordml" xmlns:w15="http://schemas.microsoft.com/office/word/2012/wordml" xmlns:w16cid="http://schemas.microsoft.com/office/word/2016/wordml/cid" xmlns:w16se="http://schemas.microsoft.com/office/word/2015/wordml/symex" xmlns:wpg="http://schemas.microsoft.com/office/word/2010/wordprocessingGroup" xmlns:wpi="http://schemas.microsoft.com/office/word/2010/wordprocessingInk" xmlns:wne="http://schemas.microsoft.com/office/word/2006/wordml" xmlns:wps="http://schemas.microsoft.com/office/word/2010/wordprocessingShape" mc:Ignorable="w14 w15 w16se w16cid wp14">
+  <w:docParts>
+    <w:docPart>
+      <w:docPartPr>
+        <w:name w:val="5763A05A27AA4393AE15616D5A9F8A5C"/>
+        <w:category>
+          <w:name w:val="Geral"/>
+          <w:gallery w:val="placeholder"/>
+        </w:category>
+        <w:types>
+          <w:type w:val="bbPlcHdr"/>
+        </w:types>
+        <w:behaviors>
+          <w:behavior w:val="content"/>
+        </w:behaviors>
+        <w:guid w:val="{CEAFFA19-F071-4761-B89C-A71F22E09234}"/>
+      </w:docPartPr>
+      <w:docPartBody>
+        <w:p>
+          <w:pPr>
+            <w:pStyle w:val="5763A05A27AA4393AE15616D5A9F8A5C"/>
+          </w:pPr>
+          <w:r>
+            <w:rPr>
+              <w:caps/>
+              <w:color w:val="FFFFFF" w:themeColor="background1"/>
+            </w:rPr>
+            <w:t>[Author Name]</w:t>
+          </w:r>
+        </w:p>
+      </w:docPartBody>
+    </w:docPart>
+  </w:docParts>
+</w:glossaryDocument>
+</file>
+
+<file path=word/glossary/fontTable.xml><?xml version="1.0" encoding="utf-8"?>
+<w:fonts xmlns:mc="http://schemas.openxmlformats.org/markup-compatibility/2006" xmlns:r="http://schemas.openxmlformats.org/officeDocument/2006/relationships" xmlns:w="http://schemas.openxmlformats.org/wordprocessingml/2006/main" xmlns:w14="http://schemas.microsoft.com/office/word/2010/wordml" xmlns:w15="http://schemas.microsoft.com/office/word/2012/wordml" xmlns:w16cid="http://schemas.microsoft.com/office/word/2016/wordml/cid" xmlns:w16se="http://schemas.microsoft.com/office/word/2015/wordml/symex" mc:Ignorable="w14 w15 w16se w16cid">
+  <w:font w:name="Symbol">
+    <w:panose1 w:val="05050102010706020507"/>
+    <w:charset w:val="02"/>
+    <w:family w:val="roman"/>
+    <w:pitch w:val="variable"/>
+    <w:sig w:usb0="00000000" w:usb1="10000000" w:usb2="00000000" w:usb3="00000000" w:csb0="80000000" w:csb1="00000000"/>
+  </w:font>
+  <w:font w:name="Times New Roman">
+    <w:panose1 w:val="02020603050405020304"/>
+    <w:charset w:val="00"/>
+    <w:family w:val="roman"/>
+    <w:pitch w:val="variable"/>
+    <w:sig w:usb0="E0002EFF" w:usb1="C000785B" w:usb2="00000009" w:usb3="00000000" w:csb0="000001FF" w:csb1="00000000"/>
+  </w:font>
+  <w:font w:name="Cambria">
+    <w:panose1 w:val="02040503050406030204"/>
+    <w:charset w:val="00"/>
+    <w:family w:val="roman"/>
+    <w:pitch w:val="variable"/>
+    <w:sig w:usb0="E00006FF" w:usb1="420024FF" w:usb2="02000000" w:usb3="00000000" w:csb0="0000019F" w:csb1="00000000"/>
+  </w:font>
+  <w:font w:name="Courier New">
+    <w:panose1 w:val="02070309020205020404"/>
+    <w:charset w:val="00"/>
+    <w:family w:val="modern"/>
+    <w:pitch w:val="fixed"/>
+    <w:sig w:usb0="E0002EFF" w:usb1="C0007843" w:usb2="00000009" w:usb3="00000000" w:csb0="000001FF" w:csb1="00000000"/>
+  </w:font>
+  <w:font w:name="Wingdings">
+    <w:panose1 w:val="05000000000000000000"/>
+    <w:charset w:val="02"/>
+    <w:family w:val="auto"/>
+    <w:pitch w:val="variable"/>
+    <w:sig w:usb0="00000000" w:usb1="10000000" w:usb2="00000000" w:usb3="00000000" w:csb0="80000000" w:csb1="00000000"/>
+  </w:font>
+  <w:font w:name="HGMinchoB">
+    <w:altName w:val="Yu Mincho Demibold"/>
+    <w:panose1 w:val="00000000000000000000"/>
+    <w:charset w:val="80"/>
+    <w:family w:val="roman"/>
+    <w:notTrueType/>
+    <w:pitch w:val="default"/>
+  </w:font>
+  <w:font w:name="Segoe UI">
+    <w:panose1 w:val="020B0502040204020203"/>
+    <w:charset w:val="00"/>
+    <w:family w:val="swiss"/>
+    <w:pitch w:val="variable"/>
+    <w:sig w:usb0="E4002EFF" w:usb1="C000E47F" w:usb2="00000009" w:usb3="00000000" w:csb0="000001FF" w:csb1="00000000"/>
+  </w:font>
+  <w:font w:name="Consolas">
+    <w:panose1 w:val="020B0609020204030204"/>
+    <w:charset w:val="00"/>
+    <w:family w:val="modern"/>
+    <w:pitch w:val="fixed"/>
+    <w:sig w:usb0="E00006FF" w:usb1="0000FCFF" w:usb2="00000001" w:usb3="00000000" w:csb0="0000019F" w:csb1="00000000"/>
+  </w:font>
+  <w:font w:name="Calibri">
+    <w:panose1 w:val="020F0502020204030204"/>
+    <w:charset w:val="00"/>
+    <w:family w:val="swiss"/>
+    <w:pitch w:val="variable"/>
+    <w:sig w:usb0="E4002EFF" w:usb1="C000247B" w:usb2="00000009" w:usb3="00000000" w:csb0="000001FF" w:csb1="00000000"/>
+  </w:font>
+  <w:font w:name="Calibri Light">
+    <w:panose1 w:val="020F0302020204030204"/>
+    <w:charset w:val="00"/>
+    <w:family w:val="swiss"/>
+    <w:pitch w:val="variable"/>
+    <w:sig w:usb0="E4002EFF" w:usb1="C000247B" w:usb2="00000009" w:usb3="00000000" w:csb0="000001FF" w:csb1="00000000"/>
+  </w:font>
+</w:fonts>
+</file>
+
+<file path=word/glossary/settings.xml><?xml version="1.0" encoding="utf-8"?>
+<w:settings xmlns:mc="http://schemas.openxmlformats.org/markup-compatibility/2006" xmlns:o="urn:schemas-microsoft-com:office:office" xmlns:r="http://schemas.openxmlformats.org/officeDocument/2006/relationships" xmlns:m="http://schemas.openxmlformats.org/officeDocument/2006/math" xmlns:v="urn:schemas-microsoft-com:vml" xmlns:w10="urn:schemas-microsoft-com:office:word" xmlns:w="http://schemas.openxmlformats.org/wordprocessingml/2006/main" xmlns:w14="http://schemas.microsoft.com/office/word/2010/wordml" xmlns:w15="http://schemas.microsoft.com/office/word/2012/wordml" xmlns:w16cid="http://schemas.microsoft.com/office/word/2016/wordml/cid" xmlns:w16se="http://schemas.microsoft.com/office/word/2015/wordml/symex" xmlns:sl="http://schemas.openxmlformats.org/schemaLibrary/2006/main" mc:Ignorable="w14 w15 w16se w16cid">
+  <w:view w:val="normal"/>
+  <w:defaultTabStop w:val="720"/>
+  <w:characterSpacingControl w:val="doNotCompress"/>
+  <w:compat>
+    <w:useFELayout/>
+    <w:compatSetting w:name="compatibilityMode" w:uri="http://schemas.microsoft.com/office/word" w:val="15"/>
+    <w:compatSetting w:name="overrideTableStyleFontSizeAndJustification" w:uri="http://schemas.microsoft.com/office/word" w:val="1"/>
+    <w:compatSetting w:name="enableOpenTypeFeatures" w:uri="http://schemas.microsoft.com/office/word" w:val="1"/>
+    <w:compatSetting w:name="doNotFlipMirrorIndents" w:uri="http://schemas.microsoft.com/office/word" w:val="1"/>
+    <w:compatSetting w:name="differentiateMultirowTableHeaders" w:uri="http://schemas.microsoft.com/office/word" w:val="1"/>
+    <w:compatSetting w:name="useWord2013TrackBottomHyphenation" w:uri="http://schemas.microsoft.com/office/word" w:val="0"/>
+  </w:compat>
+  <w:rsids>
+    <w:rsidRoot w:val="00A23155"/>
+    <w:rsid w:val="006F5925"/>
+    <w:rsid w:val="00A23155"/>
+    <w:rsid w:val="00AE3386"/>
+    <w:rsid w:val="00B72276"/>
+  </w:rsids>
+  <m:mathPr>
+    <m:mathFont m:val="Cambria Math"/>
+    <m:brkBin m:val="before"/>
+    <m:brkBinSub m:val="--"/>
+    <m:smallFrac m:val="0"/>
+    <m:dispDef/>
+    <m:lMargin m:val="0"/>
+    <m:rMargin m:val="0"/>
+    <m:defJc m:val="centerGroup"/>
+    <m:wrapIndent m:val="1440"/>
+    <m:intLim m:val="subSup"/>
+    <m:naryLim m:val="undOvr"/>
+  </m:mathPr>
+  <w:themeFontLang w:val="en-US"/>
+  <w:clrSchemeMapping w:bg1="light1" w:t1="dark1" w:bg2="light2" w:t2="dark2" w:accent1="accent1" w:accent2="accent2" w:accent3="accent3" w:accent4="accent4" w:accent5="accent5" w:accent6="accent6" w:hyperlink="hyperlink" w:followedHyperlink="followedHyperlink"/>
+  <w:decimalSymbol w:val=","/>
+  <w:listSeparator w:val=";"/>
+  <w15:chartTrackingRefBased/>
+</w:settings>
+</file>
+
+<file path=word/glossary/styles.xml><?xml version="1.0" encoding="utf-8"?>
+<w:styles xmlns:mc="http://schemas.openxmlformats.org/markup-compatibility/2006" xmlns:r="http://schemas.openxmlformats.org/officeDocument/2006/relationships" xmlns:w="http://schemas.openxmlformats.org/wordprocessingml/2006/main" xmlns:w14="http://schemas.microsoft.com/office/word/2010/wordml" xmlns:w15="http://schemas.microsoft.com/office/word/2012/wordml" xmlns:w16cid="http://schemas.microsoft.com/office/word/2016/wordml/cid" xmlns:w16se="http://schemas.microsoft.com/office/word/2015/wordml/symex" mc:Ignorable="w14 w15 w16se w16cid">
+  <w:docDefaults>
+    <w:rPrDefault>
+      <w:rPr>
+        <w:rFonts w:asciiTheme="minorHAnsi" w:eastAsiaTheme="minorEastAsia" w:hAnsiTheme="minorHAnsi" w:cstheme="minorBidi"/>
+        <w:sz w:val="22"/>
+        <w:szCs w:val="22"/>
+        <w:lang w:val="en-US" w:eastAsia="en-US" w:bidi="ar-SA"/>
+      </w:rPr>
+    </w:rPrDefault>
+    <w:pPrDefault>
+      <w:pPr>
+        <w:spacing w:after="160" w:line="259" w:lineRule="auto"/>
+      </w:pPr>
+    </w:pPrDefault>
+  </w:docDefaults>
+  <w:latentStyles w:defLockedState="0" w:defUIPriority="99" w:defSemiHidden="0" w:defUnhideWhenUsed="0" w:defQFormat="0" w:count="377">
+    <w:lsdException w:name="Normal" w:uiPriority="0" w:qFormat="1"/>
+    <w:lsdException w:name="heading 1" w:uiPriority="9" w:qFormat="1"/>
+    <w:lsdException w:name="heading 2" w:semiHidden="1" w:uiPriority="9" w:unhideWhenUsed="1" w:qFormat="1"/>
+    <w:lsdException w:name="heading 3" w:semiHidden="1" w:uiPriority="9" w:unhideWhenUsed="1" w:qFormat="1"/>
+    <w:lsdException w:name="heading 4" w:semiHidden="1" w:uiPriority="9" w:unhideWhenUsed="1" w:qFormat="1"/>
+    <w:lsdException w:name="heading 5" w:semiHidden="1" w:uiPriority="9" w:unhideWhenUsed="1" w:qFormat="1"/>
+    <w:lsdException w:name="heading 6" w:semiHidden="1" w:uiPriority="9" w:unhideWhenUsed="1" w:qFormat="1"/>
+    <w:lsdException w:name="heading 7" w:semiHidden="1" w:uiPriority="9" w:unhideWhenUsed="1" w:qFormat="1"/>
+    <w:lsdException w:name="heading 8" w:semiHidden="1" w:uiPriority="9" w:unhideWhenUsed="1" w:qFormat="1"/>
+    <w:lsdException w:name="heading 9" w:semiHidden="1" w:uiPriority="9" w:unhideWhenUsed="1" w:qFormat="1"/>
+    <w:lsdException w:name="index 1" w:semiHidden="1" w:unhideWhenUsed="1"/>
+    <w:lsdException w:name="index 2" w:semiHidden="1" w:unhideWhenUsed="1"/>
+    <w:lsdException w:name="index 3" w:semiHidden="1" w:unhideWhenUsed="1"/>
+    <w:lsdException w:name="index 4" w:semiHidden="1" w:unhideWhenUsed="1"/>
+    <w:lsdException w:name="index 5" w:semiHidden="1" w:unhideWhenUsed="1"/>
+    <w:lsdException w:name="index 6" w:semiHidden="1" w:unhideWhenUsed="1"/>
+    <w:lsdException w:name="index 7" w:semiHidden="1" w:unhideWhenUsed="1"/>
+    <w:lsdException w:name="index 8" w:semiHidden="1" w:unhideWhenUsed="1"/>
+    <w:lsdException w:name="index 9" w:semiHidden="1" w:unhideWhenUsed="1"/>
+    <w:lsdException w:name="toc 1" w:semiHidden="1" w:uiPriority="39" w:unhideWhenUsed="1"/>
+    <w:lsdException w:name="toc 2" w:semiHidden="1" w:uiPriority="39" w:unhideWhenUsed="1"/>
+    <w:lsdException w:name="toc 3" w:semiHidden="1" w:uiPriority="39" w:unhideWhenUsed="1"/>
+    <w:lsdException w:name="toc 4" w:semiHidden="1" w:uiPriority="39" w:unhideWhenUsed="1"/>
+    <w:lsdException w:name="toc 5" w:semiHidden="1" w:uiPriority="39" w:unhideWhenUsed="1"/>
+    <w:lsdException w:name="toc 6" w:semiHidden="1" w:uiPriority="39" w:unhideWhenUsed="1"/>
+    <w:lsdException w:name="toc 7" w:semiHidden="1" w:uiPriority="39" w:unhideWhenUsed="1"/>
+    <w:lsdException w:name="toc 8" w:semiHidden="1" w:uiPriority="39" w:unhideWhenUsed="1"/>
+    <w:lsdException w:name="toc 9" w:semiHidden="1" w:uiPriority="39" w:unhideWhenUsed="1"/>
+    <w:lsdException w:name="Normal Indent" w:semiHidden="1" w:unhideWhenUsed="1"/>
+    <w:lsdException w:name="footnote text" w:semiHidden="1" w:unhideWhenUsed="1"/>
+    <w:lsdException w:name="annotation text" w:semiHidden="1" w:unhideWhenUsed="1"/>
+    <w:lsdException w:name="header" w:semiHidden="1" w:unhideWhenUsed="1"/>
+    <w:lsdException w:name="footer" w:semiHidden="1" w:unhideWhenUsed="1"/>
+    <w:lsdException w:name="index heading" w:semiHidden="1" w:unhideWhenUsed="1"/>
+    <w:lsdException w:name="caption" w:semiHidden="1" w:uiPriority="35" w:unhideWhenUsed="1" w:qFormat="1"/>
+    <w:lsdException w:name="table of figures" w:semiHidden="1" w:unhideWhenUsed="1"/>
+    <w:lsdException w:name="envelope address" w:semiHidden="1" w:unhideWhenUsed="1"/>
+    <w:lsdException w:name="envelope return" w:semiHidden="1" w:unhideWhenUsed="1"/>
+    <w:lsdException w:name="footnote reference" w:semiHidden="1" w:unhideWhenUsed="1"/>
+    <w:lsdException w:name="annotation reference" w:semiHidden="1" w:unhideWhenUsed="1"/>
+    <w:lsdException w:name="line number" w:semiHidden="1" w:unhideWhenUsed="1"/>
+    <w:lsdException w:name="page number" w:semiHidden="1" w:unhideWhenUsed="1"/>
+    <w:lsdException w:name="endnote reference" w:semiHidden="1" w:unhideWhenUsed="1"/>
+    <w:lsdException w:name="endnote text" w:semiHidden="1" w:unhideWhenUsed="1"/>
+    <w:lsdException w:name="table of authorities" w:semiHidden="1" w:unhideWhenUsed="1"/>
+    <w:lsdException w:name="macro" w:semiHidden="1" w:unhideWhenUsed="1"/>
+    <w:lsdException w:name="toa heading" w:semiHidden="1" w:unhideWhenUsed="1"/>
+    <w:lsdException w:name="List" w:semiHidden="1" w:unhideWhenUsed="1"/>
+    <w:lsdException w:name="List Bullet" w:semiHidden="1" w:unhideWhenUsed="1"/>
+    <w:lsdException w:name="List Number" w:semiHidden="1" w:unhideWhenUsed="1"/>
+    <w:lsdException w:name="List 2" w:semiHidden="1" w:unhideWhenUsed="1"/>
+    <w:lsdException w:name="List 3" w:semiHidden="1" w:unhideWhenUsed="1"/>
+    <w:lsdException w:name="List 4" w:semiHidden="1" w:unhideWhenUsed="1"/>
+    <w:lsdException w:name="List 5" w:semiHidden="1" w:unhideWhenUsed="1"/>
+    <w:lsdException w:name="List Bullet 2" w:semiHidden="1" w:unhideWhenUsed="1"/>
+    <w:lsdException w:name="List Bullet 3" w:semiHidden="1" w:unhideWhenUsed="1"/>
+    <w:lsdException w:name="List Bullet 4" w:semiHidden="1" w:unhideWhenUsed="1"/>
+    <w:lsdException w:name="List Bullet 5" w:semiHidden="1" w:unhideWhenUsed="1"/>
+    <w:lsdException w:name="List Number 2" w:semiHidden="1" w:unhideWhenUsed="1"/>
+    <w:lsdException w:name="List Number 3" w:semiHidden="1" w:unhideWhenUsed="1"/>
+    <w:lsdException w:name="List Number 4" w:semiHidden="1" w:unhideWhenUsed="1"/>
+    <w:lsdException w:name="List Number 5" w:semiHidden="1" w:unhideWhenUsed="1"/>
+    <w:lsdException w:name="Title" w:uiPriority="10" w:qFormat="1"/>
+    <w:lsdException w:name="Closing" w:semiHidden="1" w:unhideWhenUsed="1"/>
+    <w:lsdException w:name="Signature" w:semiHidden="1" w:unhideWhenUsed="1"/>
+    <w:lsdException w:name="Default Paragraph Font" w:semiHidden="1" w:uiPriority="1" w:unhideWhenUsed="1"/>
+    <w:lsdException w:name="Body Text" w:semiHidden="1" w:unhideWhenUsed="1"/>
+    <w:lsdException w:name="Body Text Indent" w:semiHidden="1" w:unhideWhenUsed="1"/>
+    <w:lsdException w:name="List Continue" w:semiHidden="1" w:unhideWhenUsed="1"/>
+    <w:lsdException w:name="List Continue 2" w:semiHidden="1" w:unhideWhenUsed="1"/>
+    <w:lsdException w:name="List Continue 3" w:semiHidden="1" w:unhideWhenUsed="1"/>
+    <w:lsdException w:name="List Continue 4" w:semiHidden="1" w:unhideWhenUsed="1"/>
+    <w:lsdException w:name="List Continue 5" w:semiHidden="1" w:unhideWhenUsed="1"/>
+    <w:lsdException w:name="Message Header" w:semiHidden="1" w:unhideWhenUsed="1"/>
+    <w:lsdException w:name="Subtitle" w:uiPriority="11" w:qFormat="1"/>
+    <w:lsdException w:name="Salutation" w:semiHidden="1" w:unhideWhenUsed="1"/>
+    <w:lsdException w:name="Date" w:semiHidden="1" w:unhideWhenUsed="1"/>
+    <w:lsdException w:name="Body Text First Indent" w:semiHidden="1" w:unhideWhenUsed="1"/>
+    <w:lsdException w:name="Body Text First Indent 2" w:semiHidden="1" w:unhideWhenUsed="1"/>
+    <w:lsdException w:name="Note Heading" w:semiHidden="1" w:unhideWhenUsed="1"/>
+    <w:lsdException w:name="Body Text 2" w:semiHidden="1" w:unhideWhenUsed="1"/>
+    <w:lsdException w:name="Body Text 3" w:semiHidden="1" w:unhideWhenUsed="1"/>
+    <w:lsdException w:name="Body Text Indent 2" w:semiHidden="1" w:unhideWhenUsed="1"/>
+    <w:lsdException w:name="Body Text Indent 3" w:semiHidden="1" w:unhideWhenUsed="1"/>
+    <w:lsdException w:name="Block Text" w:semiHidden="1" w:unhideWhenUsed="1"/>
+    <w:lsdException w:name="Hyperlink" w:semiHidden="1" w:unhideWhenUsed="1"/>
+    <w:lsdException w:name="FollowedHyperlink" w:semiHidden="1" w:unhideWhenUsed="1"/>
+    <w:lsdException w:name="Strong" w:uiPriority="22" w:qFormat="1"/>
+    <w:lsdException w:name="Emphasis" w:uiPriority="20" w:qFormat="1"/>
+    <w:lsdException w:name="Document Map" w:semiHidden="1" w:unhideWhenUsed="1"/>
+    <w:lsdException w:name="Plain Text" w:semiHidden="1" w:unhideWhenUsed="1"/>
+    <w:lsdException w:name="E-mail Signature" w:semiHidden="1" w:unhideWhenUsed="1"/>
+    <w:lsdException w:name="HTML Top of Form" w:semiHidden="1" w:unhideWhenUsed="1"/>
+    <w:lsdException w:name="HTML Bottom of Form" w:semiHidden="1" w:unhideWhenUsed="1"/>
+    <w:lsdException w:name="Normal (Web)" w:semiHidden="1" w:unhideWhenUsed="1"/>
+    <w:lsdException w:name="HTML Acronym" w:semiHidden="1" w:unhideWhenUsed="1"/>
+    <w:lsdException w:name="HTML Address" w:semiHidden="1" w:unhideWhenUsed="1"/>
+    <w:lsdException w:name="HTML Cite" w:semiHidden="1" w:unhideWhenUsed="1"/>
+    <w:lsdException w:name="HTML Code" w:semiHidden="1" w:unhideWhenUsed="1"/>
+    <w:lsdException w:name="HTML Definition" w:semiHidden="1" w:unhideWhenUsed="1"/>
+    <w:lsdException w:name="HTML Keyboard" w:semiHidden="1" w:unhideWhenUsed="1"/>
+    <w:lsdException w:name="HTML Preformatted" w:semiHidden="1" w:unhideWhenUsed="1"/>
+    <w:lsdException w:name="HTML Sample" w:semiHidden="1" w:unhideWhenUsed="1"/>
+    <w:lsdException w:name="HTML Typewriter" w:semiHidden="1" w:unhideWhenUsed="1"/>
+    <w:lsdException w:name="HTML Variable" w:semiHidden="1" w:unhideWhenUsed="1"/>
+    <w:lsdException w:name="Normal Table" w:semiHidden="1" w:unhideWhenUsed="1"/>
+    <w:lsdException w:name="annotation subject" w:semiHidden="1" w:unhideWhenUsed="1"/>
+    <w:lsdException w:name="No List" w:semiHidden="1" w:unhideWhenUsed="1"/>
+    <w:lsdException w:name="Outline List 1" w:semiHidden="1" w:unhideWhenUsed="1"/>
+    <w:lsdException w:name="Outline List 2" w:semiHidden="1" w:unhideWhenUsed="1"/>
+    <w:lsdException w:name="Outline List 3" w:semiHidden="1" w:unhideWhenUsed="1"/>
+    <w:lsdException w:name="Table Simple 1" w:semiHidden="1" w:unhideWhenUsed="1"/>
+    <w:lsdException w:name="Table Simple 2" w:semiHidden="1" w:unhideWhenUsed="1"/>
+    <w:lsdException w:name="Table Simple 3" w:semiHidden="1" w:unhideWhenUsed="1"/>
+    <w:lsdException w:name="Table Classic 1" w:semiHidden="1" w:unhideWhenUsed="1"/>
+    <w:lsdException w:name="Table Classic 2" w:semiHidden="1" w:unhideWhenUsed="1"/>
+    <w:lsdException w:name="Table Classic 3" w:semiHidden="1" w:unhideWhenUsed="1"/>
+    <w:lsdException w:name="Table Classic 4" w:semiHidden="1" w:unhideWhenUsed="1"/>
+    <w:lsdException w:name="Table Colorful 1" w:semiHidden="1" w:unhideWhenUsed="1"/>
+    <w:lsdException w:name="Table Colorful 2" w:semiHidden="1" w:unhideWhenUsed="1"/>
+    <w:lsdException w:name="Table Colorful 3" w:semiHidden="1" w:unhideWhenUsed="1"/>
+    <w:lsdException w:name="Table Columns 1" w:semiHidden="1" w:unhideWhenUsed="1"/>
+    <w:lsdException w:name="Table Columns 2" w:semiHidden="1" w:unhideWhenUsed="1"/>
+    <w:lsdException w:name="Table Columns 3" w:semiHidden="1" w:unhideWhenUsed="1"/>
+    <w:lsdException w:name="Table Columns 4" w:semiHidden="1" w:unhideWhenUsed="1"/>
+    <w:lsdException w:name="Table Columns 5" w:semiHidden="1" w:unhideWhenUsed="1"/>
+    <w:lsdException w:name="Table Grid 1" w:semiHidden="1" w:unhideWhenUsed="1"/>
+    <w:lsdException w:name="Table Grid 2" w:semiHidden="1" w:unhideWhenUsed="1"/>
+    <w:lsdException w:name="Table Grid 3" w:semiHidden="1" w:unhideWhenUsed="1"/>
+    <w:lsdException w:name="Table Grid 4" w:semiHidden="1" w:unhideWhenUsed="1"/>
+    <w:lsdException w:name="Table Grid 5" w:semiHidden="1" w:unhideWhenUsed="1"/>
+    <w:lsdException w:name="Table Grid 6" w:semiHidden="1" w:unhideWhenUsed="1"/>
+    <w:lsdException w:name="Table Grid 7" w:semiHidden="1" w:unhideWhenUsed="1"/>
+    <w:lsdException w:name="Table Grid 8" w:semiHidden="1" w:unhideWhenUsed="1"/>
+    <w:lsdException w:name="Table List 1" w:semiHidden="1" w:unhideWhenUsed="1"/>
+    <w:lsdException w:name="Table List 2" w:semiHidden="1" w:unhideWhenUsed="1"/>
+    <w:lsdException w:name="Table List 3" w:semiHidden="1" w:unhideWhenUsed="1"/>
+    <w:lsdException w:name="Table List 4" w:semiHidden="1" w:unhideWhenUsed="1"/>
+    <w:lsdException w:name="Table List 5" w:semiHidden="1" w:unhideWhenUsed="1"/>
+    <w:lsdException w:name="Table List 6" w:semiHidden="1" w:unhideWhenUsed="1"/>
+    <w:lsdException w:name="Table List 7" w:semiHidden="1" w:unhideWhenUsed="1"/>
+    <w:lsdException w:name="Table List 8" w:semiHidden="1" w:unhideWhenUsed="1"/>
+    <w:lsdException w:name="Table 3D effects 1" w:semiHidden="1" w:unhideWhenUsed="1"/>
+    <w:lsdException w:name="Table 3D effects 2" w:semiHidden="1" w:unhideWhenUsed="1"/>
+    <w:lsdException w:name="Table 3D effects 3" w:semiHidden="1" w:unhideWhenUsed="1"/>
+    <w:lsdException w:name="Table Contemporary" w:semiHidden="1" w:unhideWhenUsed="1"/>
+    <w:lsdException w:name="Table Elegant" w:semiHidden="1" w:unhideWhenUsed="1"/>
+    <w:lsdException w:name="Table Professional" w:semiHidden="1" w:unhideWhenUsed="1"/>
+    <w:lsdException w:name="Table Subtle 1" w:semiHidden="1" w:unhideWhenUsed="1"/>
+    <w:lsdException w:name="Table Subtle 2" w:semiHidden="1" w:unhideWhenUsed="1"/>
+    <w:lsdException w:name="Table Web 1" w:semiHidden="1" w:unhideWhenUsed="1"/>
+    <w:lsdException w:name="Table Web 2" w:semiHidden="1" w:unhideWhenUsed="1"/>
+    <w:lsdException w:name="Table Web 3" w:semiHidden="1" w:unhideWhenUsed="1"/>
+    <w:lsdException w:name="Balloon Text" w:semiHidden="1" w:unhideWhenUsed="1"/>
+    <w:lsdException w:name="Table Grid" w:uiPriority="39"/>
+    <w:lsdException w:name="Table Theme" w:semiHidden="1" w:unhideWhenUsed="1"/>
+    <w:lsdException w:name="Placeholder Text" w:semiHidden="1"/>
+    <w:lsdException w:name="No Spacing" w:uiPriority="1" w:qFormat="1"/>
+    <w:lsdException w:name="Light Shading" w:uiPriority="60"/>
+    <w:lsdException w:name="Light List" w:uiPriority="61"/>
+    <w:lsdException w:name="Light Grid" w:uiPriority="62"/>
+    <w:lsdException w:name="Medium Shading 1" w:uiPriority="63"/>
+    <w:lsdException w:name="Medium Shading 2" w:uiPriority="64"/>
+    <w:lsdException w:name="Medium List 1" w:uiPriority="65"/>
+    <w:lsdException w:name="Medium List 2" w:uiPriority="66"/>
+    <w:lsdException w:name="Medium Grid 1" w:uiPriority="67"/>
+    <w:lsdException w:name="Medium Grid 2" w:uiPriority="68"/>
+    <w:lsdException w:name="Medium Grid 3" w:uiPriority="69"/>
+    <w:lsdException w:name="Dark List" w:uiPriority="70"/>
+    <w:lsdException w:name="Colorful Shading" w:uiPriority="71"/>
+    <w:lsdException w:name="Colorful List" w:uiPriority="72"/>
+    <w:lsdException w:name="Colorful Grid" w:uiPriority="73"/>
+    <w:lsdException w:name="Light Shading Accent 1" w:uiPriority="60"/>
+    <w:lsdException w:name="Light List Accent 1" w:uiPriority="61"/>
+    <w:lsdException w:name="Light Grid Accent 1" w:uiPriority="62"/>
+    <w:lsdException w:name="Medium Shading 1 Accent 1" w:uiPriority="63"/>
+    <w:lsdException w:name="Medium Shading 2 Accent 1" w:uiPriority="64"/>
+    <w:lsdException w:name="Medium List 1 Accent 1" w:uiPriority="65"/>
+    <w:lsdException w:name="Revision" w:semiHidden="1"/>
+    <w:lsdException w:name="List Paragraph" w:uiPriority="34" w:qFormat="1"/>
+    <w:lsdException w:name="Quote" w:uiPriority="29" w:qFormat="1"/>
+    <w:lsdException w:name="Intense Quote" w:uiPriority="30" w:qFormat="1"/>
+    <w:lsdException w:name="Medium List 2 Accent 1" w:uiPriority="66"/>
+    <w:lsdException w:name="Medium Grid 1 Accent 1" w:uiPriority="67"/>
+    <w:lsdException w:name="Medium Grid 2 Accent 1" w:uiPriority="68"/>
+    <w:lsdException w:name="Medium Grid 3 Accent 1" w:uiPriority="69"/>
+    <w:lsdException w:name="Dark List Accent 1" w:uiPriority="70"/>
+    <w:lsdException w:name="Colorful Shading Accent 1" w:uiPriority="71"/>
+    <w:lsdException w:name="Colorful List Accent 1" w:uiPriority="72"/>
+    <w:lsdException w:name="Colorful Grid Accent 1" w:uiPriority="73"/>
+    <w:lsdException w:name="Light Shading Accent 2" w:uiPriority="60"/>
+    <w:lsdException w:name="Light List Accent 2" w:uiPriority="61"/>
+    <w:lsdException w:name="Light Grid Accent 2" w:uiPriority="62"/>
+    <w:lsdException w:name="Medium Shading 1 Accent 2" w:uiPriority="63"/>
+    <w:lsdException w:name="Medium Shading 2 Accent 2" w:uiPriority="64"/>
+    <w:lsdException w:name="Medium List 1 Accent 2" w:uiPriority="65"/>
+    <w:lsdException w:name="Medium List 2 Accent 2" w:uiPriority="66"/>
+    <w:lsdException w:name="Medium Grid 1 Accent 2" w:uiPriority="67"/>
+    <w:lsdException w:name="Medium Grid 2 Accent 2" w:uiPriority="68"/>
+    <w:lsdException w:name="Medium Grid 3 Accent 2" w:uiPriority="69"/>
+    <w:lsdException w:name="Dark List Accent 2" w:uiPriority="70"/>
+    <w:lsdException w:name="Colorful Shading Accent 2" w:uiPriority="71"/>
+    <w:lsdException w:name="Colorful List Accent 2" w:uiPriority="72"/>
+    <w:lsdException w:name="Colorful Grid Accent 2" w:uiPriority="73"/>
+    <w:lsdException w:name="Light Shading Accent 3" w:uiPriority="60"/>
+    <w:lsdException w:name="Light List Accent 3" w:uiPriority="61"/>
+    <w:lsdException w:name="Light Grid Accent 3" w:uiPriority="62"/>
+    <w:lsdException w:name="Medium Shading 1 Accent 3" w:uiPriority="63"/>
+    <w:lsdException w:name="Medium Shading 2 Accent 3" w:uiPriority="64"/>
+    <w:lsdException w:name="Medium List 1 Accent 3" w:uiPriority="65"/>
+    <w:lsdException w:name="Medium List 2 Accent 3" w:uiPriority="66"/>
+    <w:lsdException w:name="Medium Grid 1 Accent 3" w:uiPriority="67"/>
+    <w:lsdException w:name="Medium Grid 2 Accent 3" w:uiPriority="68"/>
+    <w:lsdException w:name="Medium Grid 3 Accent 3" w:uiPriority="69"/>
+    <w:lsdException w:name="Dark List Accent 3" w:uiPriority="70"/>
+    <w:lsdException w:name="Colorful Shading Accent 3" w:uiPriority="71"/>
+    <w:lsdException w:name="Colorful List Accent 3" w:uiPriority="72"/>
+    <w:lsdException w:name="Colorful Grid Accent 3" w:uiPriority="73"/>
+    <w:lsdException w:name="Light Shading Accent 4" w:uiPriority="60"/>
+    <w:lsdException w:name="Light List Accent 4" w:uiPriority="61"/>
+    <w:lsdException w:name="Light Grid Accent 4" w:uiPriority="62"/>
+    <w:lsdException w:name="Medium Shading 1 Accent 4" w:uiPriority="63"/>
+    <w:lsdException w:name="Medium Shading 2 Accent 4" w:uiPriority="64"/>
+    <w:lsdException w:name="Medium List 1 Accent 4" w:uiPriority="65"/>
+    <w:lsdException w:name="Medium List 2 Accent 4" w:uiPriority="66"/>
+    <w:lsdException w:name="Medium Grid 1 Accent 4" w:uiPriority="67"/>
+    <w:lsdException w:name="Medium Grid 2 Accent 4" w:uiPriority="68"/>
+    <w:lsdException w:name="Medium Grid 3 Accent 4" w:uiPriority="69"/>
+    <w:lsdException w:name="Dark List Accent 4" w:uiPriority="70"/>
+    <w:lsdException w:name="Colorful Shading Accent 4" w:uiPriority="71"/>
+    <w:lsdException w:name="Colorful List Accent 4" w:uiPriority="72"/>
+    <w:lsdException w:name="Colorful Grid Accent 4" w:uiPriority="73"/>
+    <w:lsdException w:name="Light Shading Accent 5" w:uiPriority="60"/>
+    <w:lsdException w:name="Light List Accent 5" w:uiPriority="61"/>
+    <w:lsdException w:name="Light Grid Accent 5" w:uiPriority="62"/>
+    <w:lsdException w:name="Medium Shading 1 Accent 5" w:uiPriority="63"/>
+    <w:lsdException w:name="Medium Shading 2 Accent 5" w:uiPriority="64"/>
+    <w:lsdException w:name="Medium List 1 Accent 5" w:uiPriority="65"/>
+    <w:lsdException w:name="Medium List 2 Accent 5" w:uiPriority="66"/>
+    <w:lsdException w:name="Medium Grid 1 Accent 5" w:uiPriority="67"/>
+    <w:lsdException w:name="Medium Grid 2 Accent 5" w:uiPriority="68"/>
+    <w:lsdException w:name="Medium Grid 3 Accent 5" w:uiPriority="69"/>
+    <w:lsdException w:name="Dark List Accent 5" w:uiPriority="70"/>
+    <w:lsdException w:name="Colorful Shading Accent 5" w:uiPriority="71"/>
+    <w:lsdException w:name="Colorful List Accent 5" w:uiPriority="72"/>
+    <w:lsdException w:name="Colorful Grid Accent 5" w:uiPriority="73"/>
+    <w:lsdException w:name="Light Shading Accent 6" w:uiPriority="60"/>
+    <w:lsdException w:name="Light List Accent 6" w:uiPriority="61"/>
+    <w:lsdException w:name="Light Grid Accent 6" w:uiPriority="62"/>
+    <w:lsdException w:name="Medium Shading 1 Accent 6" w:uiPriority="63"/>
+    <w:lsdException w:name="Medium Shading 2 Accent 6" w:uiPriority="64"/>
+    <w:lsdException w:name="Medium List 1 Accent 6" w:uiPriority="65"/>
+    <w:lsdException w:name="Medium List 2 Accent 6" w:uiPriority="66"/>
+    <w:lsdException w:name="Medium Grid 1 Accent 6" w:uiPriority="67"/>
+    <w:lsdException w:name="Medium Grid 2 Accent 6" w:uiPriority="68"/>
+    <w:lsdException w:name="Medium Grid 3 Accent 6" w:uiPriority="69"/>
+    <w:lsdException w:name="Dark List Accent 6" w:uiPriority="70"/>
+    <w:lsdException w:name="Colorful Shading Accent 6" w:uiPriority="71"/>
+    <w:lsdException w:name="Colorful List Accent 6" w:uiPriority="72"/>
+    <w:lsdException w:name="Colorful Grid Accent 6" w:uiPriority="73"/>
+    <w:lsdException w:name="Subtle Emphasis" w:uiPriority="19" w:qFormat="1"/>
+    <w:lsdException w:name="Intense Emphasis" w:uiPriority="21" w:qFormat="1"/>
+    <w:lsdException w:name="Subtle Reference" w:uiPriority="31" w:qFormat="1"/>
+    <w:lsdException w:name="Intense Reference" w:uiPriority="32" w:qFormat="1"/>
+    <w:lsdException w:name="Book Title" w:uiPriority="33" w:qFormat="1"/>
+    <w:lsdException w:name="Bibliography" w:semiHidden="1" w:uiPriority="37" w:unhideWhenUsed="1"/>
+    <w:lsdException w:name="TOC Heading" w:semiHidden="1" w:uiPriority="39" w:unhideWhenUsed="1" w:qFormat="1"/>
+    <w:lsdException w:name="Plain Table 1" w:uiPriority="41"/>
+    <w:lsdException w:name="Plain Table 2" w:uiPriority="42"/>
+    <w:lsdException w:name="Plain Table 3" w:uiPriority="43"/>
+    <w:lsdException w:name="Plain Table 4" w:uiPriority="44"/>
+    <w:lsdException w:name="Plain Table 5" w:uiPriority="45"/>
+    <w:lsdException w:name="Grid Table Light" w:uiPriority="40"/>
+    <w:lsdException w:name="Grid Table 1 Light" w:uiPriority="46"/>
+    <w:lsdException w:name="Grid Table 2" w:uiPriority="47"/>
+    <w:lsdException w:name="Grid Table 3" w:uiPriority="48"/>
+    <w:lsdException w:name="Grid Table 4" w:uiPriority="49"/>
+    <w:lsdException w:name="Grid Table 5 Dark" w:uiPriority="50"/>
+    <w:lsdException w:name="Grid Table 6 Colorful" w:uiPriority="51"/>
+    <w:lsdException w:name="Grid Table 7 Colorful" w:uiPriority="52"/>
+    <w:lsdException w:name="Grid Table 1 Light Accent 1" w:uiPriority="46"/>
+    <w:lsdException w:name="Grid Table 2 Accent 1" w:uiPriority="47"/>
+    <w:lsdException w:name="Grid Table 3 Accent 1" w:uiPriority="48"/>
+    <w:lsdException w:name="Grid Table 4 Accent 1" w:uiPriority="49"/>
+    <w:lsdException w:name="Grid Table 5 Dark Accent 1" w:uiPriority="50"/>
+    <w:lsdException w:name="Grid Table 6 Colorful Accent 1" w:uiPriority="51"/>
+    <w:lsdException w:name="Grid Table 7 Colorful Accent 1" w:uiPriority="52"/>
+    <w:lsdException w:name="Grid Table 1 Light Accent 2" w:uiPriority="46"/>
+    <w:lsdException w:name="Grid Table 2 Accent 2" w:uiPriority="47"/>
+    <w:lsdException w:name="Grid Table 3 Accent 2" w:uiPriority="48"/>
+    <w:lsdException w:name="Grid Table 4 Accent 2" w:uiPriority="49"/>
+    <w:lsdException w:name="Grid Table 5 Dark Accent 2" w:uiPriority="50"/>
+    <w:lsdException w:name="Grid Table 6 Colorful Accent 2" w:uiPriority="51"/>
+    <w:lsdException w:name="Grid Table 7 Colorful Accent 2" w:uiPriority="52"/>
+    <w:lsdException w:name="Grid Table 1 Light Accent 3" w:uiPriority="46"/>
+    <w:lsdException w:name="Grid Table 2 Accent 3" w:uiPriority="47"/>
+    <w:lsdException w:name="Grid Table 3 Accent 3" w:uiPriority="48"/>
+    <w:lsdException w:name="Grid Table 4 Accent 3" w:uiPriority="49"/>
+    <w:lsdException w:name="Grid Table 5 Dark Accent 3" w:uiPriority="50"/>
+    <w:lsdException w:name="Grid Table 6 Colorful Accent 3" w:uiPriority="51"/>
+    <w:lsdException w:name="Grid Table 7 Colorful Accent 3" w:uiPriority="52"/>
+    <w:lsdException w:name="Grid Table 1 Light Accent 4" w:uiPriority="46"/>
+    <w:lsdException w:name="Grid Table 2 Accent 4" w:uiPriority="47"/>
+    <w:lsdException w:name="Grid Table 3 Accent 4" w:uiPriority="48"/>
+    <w:lsdException w:name="Grid Table 4 Accent 4" w:uiPriority="49"/>
+    <w:lsdException w:name="Grid Table 5 Dark Accent 4" w:uiPriority="50"/>
+    <w:lsdException w:name="Grid Table 6 Colorful Accent 4" w:uiPriority="51"/>
+    <w:lsdException w:name="Grid Table 7 Colorful Accent 4" w:uiPriority="52"/>
+    <w:lsdException w:name="Grid Table 1 Light Accent 5" w:uiPriority="46"/>
+    <w:lsdException w:name="Grid Table 2 Accent 5" w:uiPriority="47"/>
+    <w:lsdException w:name="Grid Table 3 Accent 5" w:uiPriority="48"/>
+    <w:lsdException w:name="Grid Table 4 Accent 5" w:uiPriority="49"/>
+    <w:lsdException w:name="Grid Table 5 Dark Accent 5" w:uiPriority="50"/>
+    <w:lsdException w:name="Grid Table 6 Colorful Accent 5" w:uiPriority="51"/>
+    <w:lsdException w:name="Grid Table 7 Colorful Accent 5" w:uiPriority="52"/>
+    <w:lsdException w:name="Grid Table 1 Light Accent 6" w:uiPriority="46"/>
+    <w:lsdException w:name="Grid Table 2 Accent 6" w:uiPriority="47"/>
+    <w:lsdException w:name="Grid Table 3 Accent 6" w:uiPriority="48"/>
+    <w:lsdException w:name="Grid Table 4 Accent 6" w:uiPriority="49"/>
+    <w:lsdException w:name="Grid Table 5 Dark Accent 6" w:uiPriority="50"/>
+    <w:lsdException w:name="Grid Table 6 Colorful Accent 6" w:uiPriority="51"/>
+    <w:lsdException w:name="Grid Table 7 Colorful Accent 6" w:uiPriority="52"/>
+    <w:lsdException w:name="List Table 1 Light" w:uiPriority="46"/>
+    <w:lsdException w:name="List Table 2" w:uiPriority="47"/>
+    <w:lsdException w:name="List Table 3" w:uiPriority="48"/>
+    <w:lsdException w:name="List Table 4" w:uiPriority="49"/>
+    <w:lsdException w:name="List Table 5 Dark" w:uiPriority="50"/>
+    <w:lsdException w:name="List Table 6 Colorful" w:uiPriority="51"/>
+    <w:lsdException w:name="List Table 7 Colorful" w:uiPriority="52"/>
+    <w:lsdException w:name="List Table 1 Light Accent 1" w:uiPriority="46"/>
+    <w:lsdException w:name="List Table 2 Accent 1" w:uiPriority="47"/>
+    <w:lsdException w:name="List Table 3 Accent 1" w:uiPriority="48"/>
+    <w:lsdException w:name="List Table 4 Accent 1" w:uiPriority="49"/>
+    <w:lsdException w:name="List Table 5 Dark Accent 1" w:uiPriority="50"/>
+    <w:lsdException w:name="List Table 6 Colorful Accent 1" w:uiPriority="51"/>
+    <w:lsdException w:name="List Table 7 Colorful Accent 1" w:uiPriority="52"/>
+    <w:lsdException w:name="List Table 1 Light Accent 2" w:uiPriority="46"/>
+    <w:lsdException w:name="List Table 2 Accent 2" w:uiPriority="47"/>
+    <w:lsdException w:name="List Table 3 Accent 2" w:uiPriority="48"/>
+    <w:lsdException w:name="List Table 4 Accent 2" w:uiPriority="49"/>
+    <w:lsdException w:name="List Table 5 Dark Accent 2" w:uiPriority="50"/>
+    <w:lsdException w:name="List Table 6 Colorful Accent 2" w:uiPriority="51"/>
+    <w:lsdException w:name="List Table 7 Colorful Accent 2" w:uiPriority="52"/>
+    <w:lsdException w:name="List Table 1 Light Accent 3" w:uiPriority="46"/>
+    <w:lsdException w:name="List Table 2 Accent 3" w:uiPriority="47"/>
+    <w:lsdException w:name="List Table 3 Accent 3" w:uiPriority="48"/>
+    <w:lsdException w:name="List Table 4 Accent 3" w:uiPriority="49"/>
+    <w:lsdException w:name="List Table 5 Dark Accent 3" w:uiPriority="50"/>
+    <w:lsdException w:name="List Table 6 Colorful Accent 3" w:uiPriority="51"/>
+    <w:lsdException w:name="List Table 7 Colorful Accent 3" w:uiPriority="52"/>
+    <w:lsdException w:name="List Table 1 Light Accent 4" w:uiPriority="46"/>
+    <w:lsdException w:name="List Table 2 Accent 4" w:uiPriority="47"/>
+    <w:lsdException w:name="List Table 3 Accent 4" w:uiPriority="48"/>
+    <w:lsdException w:name="List Table 4 Accent 4" w:uiPriority="49"/>
+    <w:lsdException w:name="List Table 5 Dark Accent 4" w:uiPriority="50"/>
+    <w:lsdException w:name="List Table 6 Colorful Accent 4" w:uiPriority="51"/>
+    <w:lsdException w:name="List Table 7 Colorful Accent 4" w:uiPriority="52"/>
+    <w:lsdException w:name="List Table 1 Light Accent 5" w:uiPriority="46"/>
+    <w:lsdException w:name="List Table 2 Accent 5" w:uiPriority="47"/>
+    <w:lsdException w:name="List Table 3 Accent 5" w:uiPriority="48"/>
+    <w:lsdException w:name="List Table 4 Accent 5" w:uiPriority="49"/>
+    <w:lsdException w:name="List Table 5 Dark Accent 5" w:uiPriority="50"/>
+    <w:lsdException w:name="List Table 6 Colorful Accent 5" w:uiPriority="51"/>
+    <w:lsdException w:name="List Table 7 Colorful Accent 5" w:uiPriority="52"/>
+    <w:lsdException w:name="List Table 1 Light Accent 6" w:uiPriority="46"/>
+    <w:lsdException w:name="List Table 2 Accent 6" w:uiPriority="47"/>
+    <w:lsdException w:name="List Table 3 Accent 6" w:uiPriority="48"/>
+    <w:lsdException w:name="List Table 4 Accent 6" w:uiPriority="49"/>
+    <w:lsdException w:name="List Table 5 Dark Accent 6" w:uiPriority="50"/>
+    <w:lsdException w:name="List Table 6 Colorful Accent 6" w:uiPriority="51"/>
+    <w:lsdException w:name="List Table 7 Colorful Accent 6" w:uiPriority="52"/>
+    <w:lsdException w:name="Mention" w:semiHidden="1" w:unhideWhenUsed="1"/>
+    <w:lsdException w:name="Smart Hyperlink" w:semiHidden="1" w:unhideWhenUsed="1"/>
+    <w:lsdException w:name="Hashtag" w:semiHidden="1" w:unhideWhenUsed="1"/>
+    <w:lsdException w:name="Unresolved Mention" w:semiHidden="1" w:unhideWhenUsed="1"/>
+    <w:lsdException w:name="Smart Link" w:semiHidden="1" w:unhideWhenUsed="1"/>
+    <w:lsdException w:name="Smart Link Error" w:semiHidden="1" w:unhideWhenUsed="1"/>
+  </w:latentStyles>
+  <w:style w:type="paragraph" w:default="1" w:styleId="Normal">
+    <w:name w:val="Normal"/>
+    <w:qFormat/>
+  </w:style>
+  <w:style w:type="character" w:default="1" w:styleId="Fontepargpadro">
+    <w:name w:val="Default Paragraph Font"/>
+    <w:uiPriority w:val="1"/>
+    <w:semiHidden/>
+    <w:unhideWhenUsed/>
+  </w:style>
+  <w:style w:type="table" w:default="1" w:styleId="Tabelanormal">
+    <w:name w:val="Normal Table"/>
+    <w:uiPriority w:val="99"/>
+    <w:semiHidden/>
+    <w:unhideWhenUsed/>
+    <w:tblPr>
+      <w:tblInd w:w="0" w:type="dxa"/>
+      <w:tblCellMar>
+        <w:top w:w="0" w:type="dxa"/>
+        <w:left w:w="108" w:type="dxa"/>
+        <w:bottom w:w="0" w:type="dxa"/>
+        <w:right w:w="108" w:type="dxa"/>
+      </w:tblCellMar>
+    </w:tblPr>
+  </w:style>
+  <w:style w:type="numbering" w:default="1" w:styleId="Semlista">
+    <w:name w:val="No List"/>
+    <w:uiPriority w:val="99"/>
+    <w:semiHidden/>
+    <w:unhideWhenUsed/>
+  </w:style>
+  <w:style w:type="paragraph" w:customStyle="1" w:styleId="5763A05A27AA4393AE15616D5A9F8A5C">
+    <w:name w:val="5763A05A27AA4393AE15616D5A9F8A5C"/>
+    <w:rsid w:val="00A23155"/>
+  </w:style>
+  <w:style w:type="paragraph" w:customStyle="1" w:styleId="E79EFCB93E7C409490B1A2BA4713EE24">
+    <w:name w:val="E79EFCB93E7C409490B1A2BA4713EE24"/>
+    <w:rsid w:val="00A23155"/>
+  </w:style>
+</w:styles>
+</file>
+
+<file path=word/glossary/webSettings.xml><?xml version="1.0" encoding="utf-8"?>
+<w:webSettings xmlns:mc="http://schemas.openxmlformats.org/markup-compatibility/2006" xmlns:r="http://schemas.openxmlformats.org/officeDocument/2006/relationships" xmlns:w="http://schemas.openxmlformats.org/wordprocessingml/2006/main" xmlns:w14="http://schemas.microsoft.com/office/word/2010/wordml" xmlns:w15="http://schemas.microsoft.com/office/word/2012/wordml" xmlns:w16cid="http://schemas.microsoft.com/office/word/2016/wordml/cid" xmlns:w16se="http://schemas.microsoft.com/office/word/2015/wordml/symex" mc:Ignorable="w14 w15 w16se w16cid">
+  <w:optimizeForBrowser/>
+  <w:allowPNG/>
+</w:webSettings>
 </file>
 
 <file path=word/theme/theme1.xml><?xml version="1.0" encoding="utf-8"?>
@@ -4256,7 +5004,7 @@
 </file>
 
 <file path=customXml/itemProps1.xml><?xml version="1.0" encoding="utf-8"?>
-<ds:datastoreItem xmlns:ds="http://schemas.openxmlformats.org/officeDocument/2006/customXml" ds:itemID="{DA4F7C44-63C3-4BD8-A9DE-270B50502FF3}">
+<ds:datastoreItem xmlns:ds="http://schemas.openxmlformats.org/officeDocument/2006/customXml" ds:itemID="{9868E25C-D922-4CA7-808A-301A70268FC3}">
   <ds:schemaRefs>
     <ds:schemaRef ds:uri="http://schemas.openxmlformats.org/officeDocument/2006/bibliography"/>
   </ds:schemaRefs>

</xml_diff>